<commit_message>
PPS changes on 24.10.24
</commit_message>
<xml_diff>
--- a/PPS_TimeStation_A1.docx
+++ b/PPS_TimeStation_A1.docx
@@ -202,50 +202,48 @@
           <w:szCs w:val="24"/>
           <w:highlight w:val="yellow"/>
         </w:rPr>
-        <w:t xml:space="preserve"> “</w:t>
-      </w:r>
-      <w:proofErr w:type="spellStart"/>
-      <w:r>
+        <w:t xml:space="preserve"> “TimeStation” </w:t>
+      </w:r>
+    </w:p>
+    <w:p>
+      <w:pPr>
+        <w:jc w:val="center"/>
         <w:rPr>
           <w:b/>
           <w:sz w:val="36"/>
           <w:szCs w:val="24"/>
           <w:highlight w:val="yellow"/>
         </w:rPr>
-        <w:t>TimeStation</w:t>
-      </w:r>
-      <w:proofErr w:type="spellEnd"/>
-      <w:r>
+      </w:pPr>
+    </w:p>
+    <w:p>
+      <w:pPr>
+        <w:jc w:val="center"/>
         <w:rPr>
           <w:b/>
           <w:sz w:val="36"/>
           <w:szCs w:val="24"/>
           <w:highlight w:val="yellow"/>
         </w:rPr>
-        <w:t xml:space="preserve">” </w:t>
-      </w:r>
-    </w:p>
-    <w:p>
-      <w:pPr>
-        <w:jc w:val="center"/>
+      </w:pPr>
+      <w:r>
         <w:rPr>
           <w:b/>
           <w:sz w:val="36"/>
           <w:szCs w:val="24"/>
           <w:highlight w:val="yellow"/>
         </w:rPr>
-      </w:pPr>
-    </w:p>
-    <w:p>
-      <w:pPr>
-        <w:jc w:val="center"/>
+        <w:fldChar w:fldCharType="begin"/>
+      </w:r>
+      <w:r>
         <w:rPr>
           <w:b/>
           <w:sz w:val="36"/>
           <w:szCs w:val="24"/>
           <w:highlight w:val="yellow"/>
         </w:rPr>
-      </w:pPr>
+        <w:instrText xml:space="preserve"> TITLE   \* MERGEFORMAT </w:instrText>
+      </w:r>
       <w:r>
         <w:rPr>
           <w:b/>
@@ -253,7 +251,7 @@
           <w:szCs w:val="24"/>
           <w:highlight w:val="yellow"/>
         </w:rPr>
-        <w:fldChar w:fldCharType="begin"/>
+        <w:fldChar w:fldCharType="separate"/>
       </w:r>
       <w:r>
         <w:rPr>
@@ -262,7 +260,7 @@
           <w:szCs w:val="24"/>
           <w:highlight w:val="yellow"/>
         </w:rPr>
-        <w:instrText xml:space="preserve"> TITLE   \* MERGEFORMAT </w:instrText>
+        <w:t xml:space="preserve">Programmatūras </w:t>
       </w:r>
       <w:r>
         <w:rPr>
@@ -271,7 +269,7 @@
           <w:szCs w:val="24"/>
           <w:highlight w:val="yellow"/>
         </w:rPr>
-        <w:fldChar w:fldCharType="separate"/>
+        <w:t>prasību</w:t>
       </w:r>
       <w:r>
         <w:rPr>
@@ -280,7 +278,7 @@
           <w:szCs w:val="24"/>
           <w:highlight w:val="yellow"/>
         </w:rPr>
-        <w:t xml:space="preserve">Programmatūras </w:t>
+        <w:t xml:space="preserve"> </w:t>
       </w:r>
       <w:r>
         <w:rPr>
@@ -289,7 +287,7 @@
           <w:szCs w:val="24"/>
           <w:highlight w:val="yellow"/>
         </w:rPr>
-        <w:t>prasību</w:t>
+        <w:t>specifikācija</w:t>
       </w:r>
       <w:r>
         <w:rPr>
@@ -298,7 +296,7 @@
           <w:szCs w:val="24"/>
           <w:highlight w:val="yellow"/>
         </w:rPr>
-        <w:t xml:space="preserve"> </w:t>
+        <w:fldChar w:fldCharType="end"/>
       </w:r>
       <w:r>
         <w:rPr>
@@ -307,7 +305,7 @@
           <w:szCs w:val="24"/>
           <w:highlight w:val="yellow"/>
         </w:rPr>
-        <w:t>specifikācija</w:t>
+        <w:fldChar w:fldCharType="begin"/>
       </w:r>
       <w:r>
         <w:rPr>
@@ -316,7 +314,7 @@
           <w:szCs w:val="24"/>
           <w:highlight w:val="yellow"/>
         </w:rPr>
-        <w:fldChar w:fldCharType="end"/>
+        <w:instrText xml:space="preserve"> DOCPROPERTY  Category  \* MERGEFORMAT </w:instrText>
       </w:r>
       <w:r>
         <w:rPr>
@@ -325,48 +323,48 @@
           <w:szCs w:val="24"/>
           <w:highlight w:val="yellow"/>
         </w:rPr>
-        <w:fldChar w:fldCharType="begin"/>
-      </w:r>
-      <w:r>
+        <w:fldChar w:fldCharType="end"/>
+      </w:r>
+    </w:p>
+    <w:p>
+      <w:pPr>
+        <w:jc w:val="center"/>
         <w:rPr>
           <w:b/>
           <w:sz w:val="36"/>
           <w:szCs w:val="24"/>
           <w:highlight w:val="yellow"/>
         </w:rPr>
-        <w:instrText xml:space="preserve"> DOCPROPERTY  Category  \* MERGEFORMAT </w:instrText>
-      </w:r>
-      <w:r>
+      </w:pPr>
+    </w:p>
+    <w:p>
+      <w:pPr>
+        <w:jc w:val="center"/>
         <w:rPr>
           <w:b/>
           <w:sz w:val="36"/>
           <w:szCs w:val="24"/>
           <w:highlight w:val="yellow"/>
         </w:rPr>
-        <w:fldChar w:fldCharType="end"/>
-      </w:r>
-    </w:p>
-    <w:p>
-      <w:pPr>
-        <w:jc w:val="center"/>
+      </w:pPr>
+      <w:r>
         <w:rPr>
           <w:b/>
           <w:sz w:val="36"/>
           <w:szCs w:val="24"/>
           <w:highlight w:val="yellow"/>
         </w:rPr>
-      </w:pPr>
-    </w:p>
-    <w:p>
-      <w:pPr>
-        <w:jc w:val="center"/>
+        <w:fldChar w:fldCharType="begin"/>
+      </w:r>
+      <w:r>
         <w:rPr>
           <w:b/>
           <w:sz w:val="36"/>
           <w:szCs w:val="24"/>
           <w:highlight w:val="yellow"/>
         </w:rPr>
-      </w:pPr>
+        <w:instrText xml:space="preserve"> SUBJECT   \* MERGEFORMAT </w:instrText>
+      </w:r>
       <w:r>
         <w:rPr>
           <w:b/>
@@ -374,7 +372,7 @@
           <w:szCs w:val="24"/>
           <w:highlight w:val="yellow"/>
         </w:rPr>
-        <w:fldChar w:fldCharType="begin"/>
+        <w:fldChar w:fldCharType="separate"/>
       </w:r>
       <w:r>
         <w:rPr>
@@ -383,7 +381,7 @@
           <w:szCs w:val="24"/>
           <w:highlight w:val="yellow"/>
         </w:rPr>
-        <w:instrText xml:space="preserve"> SUBJECT   \* MERGEFORMAT </w:instrText>
+        <w:t>DK</w:t>
       </w:r>
       <w:r>
         <w:rPr>
@@ -392,7 +390,7 @@
           <w:szCs w:val="24"/>
           <w:highlight w:val="yellow"/>
         </w:rPr>
-        <w:fldChar w:fldCharType="separate"/>
+        <w:t>.PP</w:t>
       </w:r>
       <w:r>
         <w:rPr>
@@ -401,7 +399,7 @@
           <w:szCs w:val="24"/>
           <w:highlight w:val="yellow"/>
         </w:rPr>
-        <w:t>DK</w:t>
+        <w:t>S</w:t>
       </w:r>
       <w:r>
         <w:rPr>
@@ -410,7 +408,7 @@
           <w:szCs w:val="24"/>
           <w:highlight w:val="yellow"/>
         </w:rPr>
-        <w:t>.PP</w:t>
+        <w:t>.</w:t>
       </w:r>
       <w:r>
         <w:rPr>
@@ -419,7 +417,7 @@
           <w:szCs w:val="24"/>
           <w:highlight w:val="yellow"/>
         </w:rPr>
-        <w:t>S</w:t>
+        <w:t>A1</w:t>
       </w:r>
       <w:r>
         <w:rPr>
@@ -428,7 +426,7 @@
           <w:szCs w:val="24"/>
           <w:highlight w:val="yellow"/>
         </w:rPr>
-        <w:t>.</w:t>
+        <w:t>.202</w:t>
       </w:r>
       <w:r>
         <w:rPr>
@@ -437,7 +435,7 @@
           <w:szCs w:val="24"/>
           <w:highlight w:val="yellow"/>
         </w:rPr>
-        <w:t>A1</w:t>
+        <w:fldChar w:fldCharType="end"/>
       </w:r>
       <w:r>
         <w:rPr>
@@ -446,24 +444,6 @@
           <w:szCs w:val="24"/>
           <w:highlight w:val="yellow"/>
         </w:rPr>
-        <w:t>.202</w:t>
-      </w:r>
-      <w:r>
-        <w:rPr>
-          <w:b/>
-          <w:sz w:val="36"/>
-          <w:szCs w:val="24"/>
-          <w:highlight w:val="yellow"/>
-        </w:rPr>
-        <w:fldChar w:fldCharType="end"/>
-      </w:r>
-      <w:r>
-        <w:rPr>
-          <w:b/>
-          <w:sz w:val="36"/>
-          <w:szCs w:val="24"/>
-          <w:highlight w:val="yellow"/>
-        </w:rPr>
         <w:t>4</w:t>
       </w:r>
     </w:p>
@@ -602,13 +582,6 @@
         </w:rPr>
       </w:pPr>
     </w:p>
-    <w:p>
-      <w:pPr>
-        <w:rPr>
-          <w:sz w:val="28"/>
-        </w:rPr>
-      </w:pPr>
-    </w:p>
     <w:p/>
     <w:p>
       <w:pPr>
@@ -623,7 +596,6 @@
           <w:b/>
           <w:sz w:val="28"/>
         </w:rPr>
-        <w:lastRenderedPageBreak/>
         <w:t>20</w:t>
       </w:r>
       <w:r>
@@ -713,12 +685,14 @@
             <w:r>
               <w:t xml:space="preserve">____________ </w:t>
             </w:r>
+            <w:proofErr w:type="spellStart"/>
             <w:r>
               <w:rPr>
                 <w:highlight w:val="yellow"/>
               </w:rPr>
               <w:t>V.Uzvārds</w:t>
             </w:r>
+            <w:proofErr w:type="spellEnd"/>
           </w:p>
           <w:p>
             <w:pPr>
@@ -812,36 +786,7 @@
           <w:szCs w:val="24"/>
           <w:highlight w:val="yellow"/>
         </w:rPr>
-        <w:t xml:space="preserve"> </w:t>
-      </w:r>
-      <w:r>
-        <w:rPr>
-          <w:b/>
-          <w:sz w:val="36"/>
-          <w:szCs w:val="24"/>
-          <w:highlight w:val="yellow"/>
-        </w:rPr>
-        <w:t>“</w:t>
-      </w:r>
-      <w:proofErr w:type="spellStart"/>
-      <w:r>
-        <w:rPr>
-          <w:b/>
-          <w:sz w:val="36"/>
-          <w:szCs w:val="24"/>
-          <w:highlight w:val="yellow"/>
-        </w:rPr>
-        <w:t>TimeStation</w:t>
-      </w:r>
-      <w:proofErr w:type="spellEnd"/>
-      <w:r>
-        <w:rPr>
-          <w:b/>
-          <w:sz w:val="36"/>
-          <w:szCs w:val="24"/>
-          <w:highlight w:val="yellow"/>
-        </w:rPr>
-        <w:t>”</w:t>
+        <w:t xml:space="preserve"> “TimeStation”</w:t>
       </w:r>
     </w:p>
     <w:p>
@@ -1197,12 +1142,14 @@
             <w:r>
               <w:t xml:space="preserve">____________ </w:t>
             </w:r>
+            <w:proofErr w:type="spellStart"/>
             <w:r>
               <w:rPr>
                 <w:highlight w:val="yellow"/>
               </w:rPr>
               <w:t>V.Uzvārds</w:t>
             </w:r>
+            <w:proofErr w:type="spellEnd"/>
           </w:p>
           <w:p>
             <w:pPr>
@@ -1305,12 +1252,14 @@
             <w:r>
               <w:t xml:space="preserve">____________ </w:t>
             </w:r>
+            <w:proofErr w:type="spellStart"/>
             <w:r>
               <w:rPr>
                 <w:highlight w:val="yellow"/>
               </w:rPr>
               <w:t>V.Uzvārds</w:t>
             </w:r>
+            <w:proofErr w:type="spellEnd"/>
             <w:r>
               <w:t xml:space="preserve"> </w:t>
             </w:r>
@@ -1461,36 +1410,7 @@
           <w:szCs w:val="24"/>
           <w:highlight w:val="yellow"/>
         </w:rPr>
-        <w:t xml:space="preserve"> </w:t>
-      </w:r>
-      <w:r>
-        <w:rPr>
-          <w:b/>
-          <w:sz w:val="36"/>
-          <w:szCs w:val="24"/>
-          <w:highlight w:val="yellow"/>
-        </w:rPr>
-        <w:t>“</w:t>
-      </w:r>
-      <w:proofErr w:type="spellStart"/>
-      <w:r>
-        <w:rPr>
-          <w:b/>
-          <w:sz w:val="36"/>
-          <w:szCs w:val="24"/>
-          <w:highlight w:val="yellow"/>
-        </w:rPr>
-        <w:t>TimeStation</w:t>
-      </w:r>
-      <w:proofErr w:type="spellEnd"/>
-      <w:r>
-        <w:rPr>
-          <w:b/>
-          <w:sz w:val="36"/>
-          <w:szCs w:val="24"/>
-          <w:highlight w:val="yellow"/>
-        </w:rPr>
-        <w:t>”</w:t>
+        <w:t xml:space="preserve"> “TimeStation”</w:t>
       </w:r>
     </w:p>
     <w:p>
@@ -2381,10 +2301,8 @@
           <w:b w:val="0"/>
           <w:caps w:val="0"/>
           <w:noProof/>
-          <w:kern w:val="2"/>
           <w:sz w:val="22"/>
           <w:szCs w:val="22"/>
-          <w14:ligatures w14:val="standardContextual"/>
         </w:rPr>
       </w:pPr>
       <w:r>
@@ -2408,7 +2326,7 @@
         </w:rPr>
         <w:fldChar w:fldCharType="separate"/>
       </w:r>
-      <w:hyperlink w:anchor="_Toc148891673" w:history="1">
+      <w:hyperlink w:anchor="_Toc180579394" w:history="1">
         <w:r>
           <w:rPr>
             <w:rStyle w:val="Hyperlink"/>
@@ -2423,10 +2341,8 @@
             <w:b w:val="0"/>
             <w:caps w:val="0"/>
             <w:noProof/>
-            <w:kern w:val="2"/>
             <w:sz w:val="22"/>
             <w:szCs w:val="22"/>
-            <w14:ligatures w14:val="standardContextual"/>
           </w:rPr>
           <w:tab/>
         </w:r>
@@ -2457,7 +2373,7 @@
             <w:noProof/>
             <w:webHidden/>
           </w:rPr>
-          <w:instrText xml:space="preserve"> PAGEREF _Toc148891673 \h </w:instrText>
+          <w:instrText xml:space="preserve"> PAGEREF _Toc180579394 \h </w:instrText>
         </w:r>
         <w:r>
           <w:rPr>
@@ -2499,14 +2415,12 @@
           <w:rFonts w:asciiTheme="minorHAnsi" w:eastAsiaTheme="minorEastAsia" w:hAnsiTheme="minorHAnsi" w:cstheme="minorBidi"/>
           <w:smallCaps w:val="0"/>
           <w:noProof/>
-          <w:kern w:val="2"/>
           <w:sz w:val="22"/>
           <w:szCs w:val="22"/>
           <w:lang w:val="en-US"/>
-          <w14:ligatures w14:val="standardContextual"/>
-        </w:rPr>
-      </w:pPr>
-      <w:hyperlink w:anchor="_Toc148891674" w:history="1">
+        </w:rPr>
+      </w:pPr>
+      <w:hyperlink w:anchor="_Toc180579395" w:history="1">
         <w:r>
           <w:rPr>
             <w:rStyle w:val="Hyperlink"/>
@@ -2519,11 +2433,9 @@
             <w:rFonts w:asciiTheme="minorHAnsi" w:eastAsiaTheme="minorEastAsia" w:hAnsiTheme="minorHAnsi" w:cstheme="minorBidi"/>
             <w:smallCaps w:val="0"/>
             <w:noProof/>
-            <w:kern w:val="2"/>
             <w:sz w:val="22"/>
             <w:szCs w:val="22"/>
             <w:lang w:val="en-US"/>
-            <w14:ligatures w14:val="standardContextual"/>
           </w:rPr>
           <w:tab/>
         </w:r>
@@ -2553,7 +2465,7 @@
             <w:noProof/>
             <w:webHidden/>
           </w:rPr>
-          <w:instrText xml:space="preserve"> PAGEREF _Toc148891674 \h </w:instrText>
+          <w:instrText xml:space="preserve"> PAGEREF _Toc180579395 \h </w:instrText>
         </w:r>
         <w:r>
           <w:rPr>
@@ -2595,14 +2507,12 @@
           <w:rFonts w:asciiTheme="minorHAnsi" w:eastAsiaTheme="minorEastAsia" w:hAnsiTheme="minorHAnsi" w:cstheme="minorBidi"/>
           <w:smallCaps w:val="0"/>
           <w:noProof/>
-          <w:kern w:val="2"/>
           <w:sz w:val="22"/>
           <w:szCs w:val="22"/>
           <w:lang w:val="en-US"/>
-          <w14:ligatures w14:val="standardContextual"/>
-        </w:rPr>
-      </w:pPr>
-      <w:hyperlink w:anchor="_Toc148891675" w:history="1">
+        </w:rPr>
+      </w:pPr>
+      <w:hyperlink w:anchor="_Toc180579396" w:history="1">
         <w:r>
           <w:rPr>
             <w:rStyle w:val="Hyperlink"/>
@@ -2615,11 +2525,9 @@
             <w:rFonts w:asciiTheme="minorHAnsi" w:eastAsiaTheme="minorEastAsia" w:hAnsiTheme="minorHAnsi" w:cstheme="minorBidi"/>
             <w:smallCaps w:val="0"/>
             <w:noProof/>
-            <w:kern w:val="2"/>
             <w:sz w:val="22"/>
             <w:szCs w:val="22"/>
             <w:lang w:val="en-US"/>
-            <w14:ligatures w14:val="standardContextual"/>
           </w:rPr>
           <w:tab/>
         </w:r>
@@ -2649,7 +2557,7 @@
             <w:noProof/>
             <w:webHidden/>
           </w:rPr>
-          <w:instrText xml:space="preserve"> PAGEREF _Toc148891675 \h </w:instrText>
+          <w:instrText xml:space="preserve"> PAGEREF _Toc180579396 \h </w:instrText>
         </w:r>
         <w:r>
           <w:rPr>
@@ -2691,14 +2599,12 @@
           <w:rFonts w:asciiTheme="minorHAnsi" w:eastAsiaTheme="minorEastAsia" w:hAnsiTheme="minorHAnsi" w:cstheme="minorBidi"/>
           <w:smallCaps w:val="0"/>
           <w:noProof/>
-          <w:kern w:val="2"/>
           <w:sz w:val="22"/>
           <w:szCs w:val="22"/>
           <w:lang w:val="en-US"/>
-          <w14:ligatures w14:val="standardContextual"/>
-        </w:rPr>
-      </w:pPr>
-      <w:hyperlink w:anchor="_Toc148891676" w:history="1">
+        </w:rPr>
+      </w:pPr>
+      <w:hyperlink w:anchor="_Toc180579397" w:history="1">
         <w:r>
           <w:rPr>
             <w:rStyle w:val="Hyperlink"/>
@@ -2711,11 +2617,9 @@
             <w:rFonts w:asciiTheme="minorHAnsi" w:eastAsiaTheme="minorEastAsia" w:hAnsiTheme="minorHAnsi" w:cstheme="minorBidi"/>
             <w:smallCaps w:val="0"/>
             <w:noProof/>
-            <w:kern w:val="2"/>
             <w:sz w:val="22"/>
             <w:szCs w:val="22"/>
             <w:lang w:val="en-US"/>
-            <w14:ligatures w14:val="standardContextual"/>
           </w:rPr>
           <w:tab/>
         </w:r>
@@ -2745,7 +2649,7 @@
             <w:noProof/>
             <w:webHidden/>
           </w:rPr>
-          <w:instrText xml:space="preserve"> PAGEREF _Toc148891676 \h </w:instrText>
+          <w:instrText xml:space="preserve"> PAGEREF _Toc180579397 \h </w:instrText>
         </w:r>
         <w:r>
           <w:rPr>
@@ -2787,14 +2691,12 @@
           <w:rFonts w:asciiTheme="minorHAnsi" w:eastAsiaTheme="minorEastAsia" w:hAnsiTheme="minorHAnsi" w:cstheme="minorBidi"/>
           <w:smallCaps w:val="0"/>
           <w:noProof/>
-          <w:kern w:val="2"/>
           <w:sz w:val="22"/>
           <w:szCs w:val="22"/>
           <w:lang w:val="en-US"/>
-          <w14:ligatures w14:val="standardContextual"/>
-        </w:rPr>
-      </w:pPr>
-      <w:hyperlink w:anchor="_Toc148891677" w:history="1">
+        </w:rPr>
+      </w:pPr>
+      <w:hyperlink w:anchor="_Toc180579398" w:history="1">
         <w:r>
           <w:rPr>
             <w:rStyle w:val="Hyperlink"/>
@@ -2807,11 +2709,9 @@
             <w:rFonts w:asciiTheme="minorHAnsi" w:eastAsiaTheme="minorEastAsia" w:hAnsiTheme="minorHAnsi" w:cstheme="minorBidi"/>
             <w:smallCaps w:val="0"/>
             <w:noProof/>
-            <w:kern w:val="2"/>
             <w:sz w:val="22"/>
             <w:szCs w:val="22"/>
             <w:lang w:val="en-US"/>
-            <w14:ligatures w14:val="standardContextual"/>
           </w:rPr>
           <w:tab/>
         </w:r>
@@ -2841,7 +2741,7 @@
             <w:noProof/>
             <w:webHidden/>
           </w:rPr>
-          <w:instrText xml:space="preserve"> PAGEREF _Toc148891677 \h </w:instrText>
+          <w:instrText xml:space="preserve"> PAGEREF _Toc180579398 \h </w:instrText>
         </w:r>
         <w:r>
           <w:rPr>
@@ -2883,14 +2783,12 @@
           <w:rFonts w:asciiTheme="minorHAnsi" w:eastAsiaTheme="minorEastAsia" w:hAnsiTheme="minorHAnsi" w:cstheme="minorBidi"/>
           <w:smallCaps w:val="0"/>
           <w:noProof/>
-          <w:kern w:val="2"/>
           <w:sz w:val="22"/>
           <w:szCs w:val="22"/>
           <w:lang w:val="en-US"/>
-          <w14:ligatures w14:val="standardContextual"/>
-        </w:rPr>
-      </w:pPr>
-      <w:hyperlink w:anchor="_Toc148891678" w:history="1">
+        </w:rPr>
+      </w:pPr>
+      <w:hyperlink w:anchor="_Toc180579399" w:history="1">
         <w:r>
           <w:rPr>
             <w:rStyle w:val="Hyperlink"/>
@@ -2903,11 +2801,9 @@
             <w:rFonts w:asciiTheme="minorHAnsi" w:eastAsiaTheme="minorEastAsia" w:hAnsiTheme="minorHAnsi" w:cstheme="minorBidi"/>
             <w:smallCaps w:val="0"/>
             <w:noProof/>
-            <w:kern w:val="2"/>
             <w:sz w:val="22"/>
             <w:szCs w:val="22"/>
             <w:lang w:val="en-US"/>
-            <w14:ligatures w14:val="standardContextual"/>
           </w:rPr>
           <w:tab/>
         </w:r>
@@ -2937,7 +2833,7 @@
             <w:noProof/>
             <w:webHidden/>
           </w:rPr>
-          <w:instrText xml:space="preserve"> PAGEREF _Toc148891678 \h </w:instrText>
+          <w:instrText xml:space="preserve"> PAGEREF _Toc180579399 \h </w:instrText>
         </w:r>
         <w:r>
           <w:rPr>
@@ -2979,14 +2875,12 @@
           <w:rFonts w:asciiTheme="minorHAnsi" w:eastAsiaTheme="minorEastAsia" w:hAnsiTheme="minorHAnsi" w:cstheme="minorBidi"/>
           <w:smallCaps w:val="0"/>
           <w:noProof/>
-          <w:kern w:val="2"/>
           <w:sz w:val="22"/>
           <w:szCs w:val="22"/>
           <w:lang w:val="en-US"/>
-          <w14:ligatures w14:val="standardContextual"/>
-        </w:rPr>
-      </w:pPr>
-      <w:hyperlink w:anchor="_Toc148891679" w:history="1">
+        </w:rPr>
+      </w:pPr>
+      <w:hyperlink w:anchor="_Toc180579400" w:history="1">
         <w:r>
           <w:rPr>
             <w:rStyle w:val="Hyperlink"/>
@@ -2999,11 +2893,9 @@
             <w:rFonts w:asciiTheme="minorHAnsi" w:eastAsiaTheme="minorEastAsia" w:hAnsiTheme="minorHAnsi" w:cstheme="minorBidi"/>
             <w:smallCaps w:val="0"/>
             <w:noProof/>
-            <w:kern w:val="2"/>
             <w:sz w:val="22"/>
             <w:szCs w:val="22"/>
             <w:lang w:val="en-US"/>
-            <w14:ligatures w14:val="standardContextual"/>
           </w:rPr>
           <w:tab/>
         </w:r>
@@ -3033,7 +2925,7 @@
             <w:noProof/>
             <w:webHidden/>
           </w:rPr>
-          <w:instrText xml:space="preserve"> PAGEREF _Toc148891679 \h </w:instrText>
+          <w:instrText xml:space="preserve"> PAGEREF _Toc180579400 \h </w:instrText>
         </w:r>
         <w:r>
           <w:rPr>
@@ -3053,7 +2945,7 @@
             <w:noProof/>
             <w:webHidden/>
           </w:rPr>
-          <w:t>1-1</w:t>
+          <w:t>1-2</w:t>
         </w:r>
         <w:r>
           <w:rPr>
@@ -3076,13 +2968,11 @@
           <w:b w:val="0"/>
           <w:caps w:val="0"/>
           <w:noProof/>
-          <w:kern w:val="2"/>
           <w:sz w:val="22"/>
           <w:szCs w:val="22"/>
-          <w14:ligatures w14:val="standardContextual"/>
-        </w:rPr>
-      </w:pPr>
-      <w:hyperlink w:anchor="_Toc148891680" w:history="1">
+        </w:rPr>
+      </w:pPr>
+      <w:hyperlink w:anchor="_Toc180579401" w:history="1">
         <w:r>
           <w:rPr>
             <w:rStyle w:val="Hyperlink"/>
@@ -3097,10 +2987,8 @@
             <w:b w:val="0"/>
             <w:caps w:val="0"/>
             <w:noProof/>
-            <w:kern w:val="2"/>
             <w:sz w:val="22"/>
             <w:szCs w:val="22"/>
-            <w14:ligatures w14:val="standardContextual"/>
           </w:rPr>
           <w:tab/>
         </w:r>
@@ -3109,17 +2997,8 @@
             <w:rStyle w:val="Hyperlink"/>
             <w:rFonts w:ascii="Times New Roman" w:hAnsi="Times New Roman"/>
             <w:noProof/>
-            <w:highlight w:val="yellow"/>
-          </w:rPr>
-          <w:t>Programmas XXX</w:t>
-        </w:r>
-        <w:r>
-          <w:rPr>
-            <w:rStyle w:val="Hyperlink"/>
-            <w:rFonts w:ascii="Times New Roman" w:hAnsi="Times New Roman"/>
-            <w:noProof/>
-          </w:rPr>
-          <w:t xml:space="preserve"> vispārējais apraksts</w:t>
+          </w:rPr>
+          <w:t>“TimeStation” vispārējais apraksts</w:t>
         </w:r>
         <w:r>
           <w:rPr>
@@ -3140,7 +3019,7 @@
             <w:noProof/>
             <w:webHidden/>
           </w:rPr>
-          <w:instrText xml:space="preserve"> PAGEREF _Toc148891680 \h </w:instrText>
+          <w:instrText xml:space="preserve"> PAGEREF _Toc180579401 \h </w:instrText>
         </w:r>
         <w:r>
           <w:rPr>
@@ -3160,7 +3039,7 @@
             <w:noProof/>
             <w:webHidden/>
           </w:rPr>
-          <w:t>2-2</w:t>
+          <w:t>2-3</w:t>
         </w:r>
         <w:r>
           <w:rPr>
@@ -3182,14 +3061,12 @@
           <w:rFonts w:asciiTheme="minorHAnsi" w:eastAsiaTheme="minorEastAsia" w:hAnsiTheme="minorHAnsi" w:cstheme="minorBidi"/>
           <w:smallCaps w:val="0"/>
           <w:noProof/>
-          <w:kern w:val="2"/>
           <w:sz w:val="22"/>
           <w:szCs w:val="22"/>
           <w:lang w:val="en-US"/>
-          <w14:ligatures w14:val="standardContextual"/>
-        </w:rPr>
-      </w:pPr>
-      <w:hyperlink w:anchor="_Toc148891681" w:history="1">
+        </w:rPr>
+      </w:pPr>
+      <w:hyperlink w:anchor="_Toc180579402" w:history="1">
         <w:r>
           <w:rPr>
             <w:rStyle w:val="Hyperlink"/>
@@ -3202,11 +3079,9 @@
             <w:rFonts w:asciiTheme="minorHAnsi" w:eastAsiaTheme="minorEastAsia" w:hAnsiTheme="minorHAnsi" w:cstheme="minorBidi"/>
             <w:smallCaps w:val="0"/>
             <w:noProof/>
-            <w:kern w:val="2"/>
             <w:sz w:val="22"/>
             <w:szCs w:val="22"/>
             <w:lang w:val="en-US"/>
-            <w14:ligatures w14:val="standardContextual"/>
           </w:rPr>
           <w:tab/>
         </w:r>
@@ -3214,16 +3089,8 @@
           <w:rPr>
             <w:rStyle w:val="Hyperlink"/>
             <w:noProof/>
-            <w:highlight w:val="yellow"/>
-          </w:rPr>
-          <w:t>Programmas XXX</w:t>
-        </w:r>
-        <w:r>
-          <w:rPr>
-            <w:rStyle w:val="Hyperlink"/>
-            <w:noProof/>
-          </w:rPr>
-          <w:t xml:space="preserve"> funkcijas</w:t>
+          </w:rPr>
+          <w:t>“TimeStation” funkcijas</w:t>
         </w:r>
         <w:r>
           <w:rPr>
@@ -3244,7 +3111,7 @@
             <w:noProof/>
             <w:webHidden/>
           </w:rPr>
-          <w:instrText xml:space="preserve"> PAGEREF _Toc148891681 \h </w:instrText>
+          <w:instrText xml:space="preserve"> PAGEREF _Toc180579402 \h </w:instrText>
         </w:r>
         <w:r>
           <w:rPr>
@@ -3264,7 +3131,7 @@
             <w:noProof/>
             <w:webHidden/>
           </w:rPr>
-          <w:t>2-2</w:t>
+          <w:t>2-3</w:t>
         </w:r>
         <w:r>
           <w:rPr>
@@ -3286,14 +3153,12 @@
           <w:rFonts w:asciiTheme="minorHAnsi" w:eastAsiaTheme="minorEastAsia" w:hAnsiTheme="minorHAnsi" w:cstheme="minorBidi"/>
           <w:smallCaps w:val="0"/>
           <w:noProof/>
-          <w:kern w:val="2"/>
           <w:sz w:val="22"/>
           <w:szCs w:val="22"/>
           <w:lang w:val="en-US"/>
-          <w14:ligatures w14:val="standardContextual"/>
-        </w:rPr>
-      </w:pPr>
-      <w:hyperlink w:anchor="_Toc148891682" w:history="1">
+        </w:rPr>
+      </w:pPr>
+      <w:hyperlink w:anchor="_Toc180579403" w:history="1">
         <w:r>
           <w:rPr>
             <w:rStyle w:val="Hyperlink"/>
@@ -3306,11 +3171,9 @@
             <w:rFonts w:asciiTheme="minorHAnsi" w:eastAsiaTheme="minorEastAsia" w:hAnsiTheme="minorHAnsi" w:cstheme="minorBidi"/>
             <w:smallCaps w:val="0"/>
             <w:noProof/>
-            <w:kern w:val="2"/>
             <w:sz w:val="22"/>
             <w:szCs w:val="22"/>
             <w:lang w:val="en-US"/>
-            <w14:ligatures w14:val="standardContextual"/>
           </w:rPr>
           <w:tab/>
         </w:r>
@@ -3318,16 +3181,8 @@
           <w:rPr>
             <w:rStyle w:val="Hyperlink"/>
             <w:noProof/>
-            <w:highlight w:val="yellow"/>
-          </w:rPr>
-          <w:t>Programmas XXX</w:t>
-        </w:r>
-        <w:r>
-          <w:rPr>
-            <w:rStyle w:val="Hyperlink"/>
-            <w:noProof/>
-          </w:rPr>
-          <w:t xml:space="preserve"> sadarbība ar citām programmām un sistēmām</w:t>
+          </w:rPr>
+          <w:t>“TimeStation” sadarbība ar citām programmām un sistēmām</w:t>
         </w:r>
         <w:r>
           <w:rPr>
@@ -3348,7 +3203,7 @@
             <w:noProof/>
             <w:webHidden/>
           </w:rPr>
-          <w:instrText xml:space="preserve"> PAGEREF _Toc148891682 \h </w:instrText>
+          <w:instrText xml:space="preserve"> PAGEREF _Toc180579403 \h </w:instrText>
         </w:r>
         <w:r>
           <w:rPr>
@@ -3368,7 +3223,7 @@
             <w:noProof/>
             <w:webHidden/>
           </w:rPr>
-          <w:t>2-2</w:t>
+          <w:t>2-4</w:t>
         </w:r>
         <w:r>
           <w:rPr>
@@ -3390,14 +3245,12 @@
           <w:rFonts w:asciiTheme="minorHAnsi" w:eastAsiaTheme="minorEastAsia" w:hAnsiTheme="minorHAnsi" w:cstheme="minorBidi"/>
           <w:smallCaps w:val="0"/>
           <w:noProof/>
-          <w:kern w:val="2"/>
           <w:sz w:val="22"/>
           <w:szCs w:val="22"/>
           <w:lang w:val="en-US"/>
-          <w14:ligatures w14:val="standardContextual"/>
-        </w:rPr>
-      </w:pPr>
-      <w:hyperlink w:anchor="_Toc148891683" w:history="1">
+        </w:rPr>
+      </w:pPr>
+      <w:hyperlink w:anchor="_Toc180579404" w:history="1">
         <w:r>
           <w:rPr>
             <w:rStyle w:val="Hyperlink"/>
@@ -3410,11 +3263,9 @@
             <w:rFonts w:asciiTheme="minorHAnsi" w:eastAsiaTheme="minorEastAsia" w:hAnsiTheme="minorHAnsi" w:cstheme="minorBidi"/>
             <w:smallCaps w:val="0"/>
             <w:noProof/>
-            <w:kern w:val="2"/>
             <w:sz w:val="22"/>
             <w:szCs w:val="22"/>
             <w:lang w:val="en-US"/>
-            <w14:ligatures w14:val="standardContextual"/>
           </w:rPr>
           <w:tab/>
         </w:r>
@@ -3444,7 +3295,7 @@
             <w:noProof/>
             <w:webHidden/>
           </w:rPr>
-          <w:instrText xml:space="preserve"> PAGEREF _Toc148891683 \h </w:instrText>
+          <w:instrText xml:space="preserve"> PAGEREF _Toc180579404 \h </w:instrText>
         </w:r>
         <w:r>
           <w:rPr>
@@ -3464,7 +3315,7 @@
             <w:noProof/>
             <w:webHidden/>
           </w:rPr>
-          <w:t>2-2</w:t>
+          <w:t>2-4</w:t>
         </w:r>
         <w:r>
           <w:rPr>
@@ -3486,14 +3337,12 @@
           <w:rFonts w:asciiTheme="minorHAnsi" w:eastAsiaTheme="minorEastAsia" w:hAnsiTheme="minorHAnsi" w:cstheme="minorBidi"/>
           <w:smallCaps w:val="0"/>
           <w:noProof/>
-          <w:kern w:val="2"/>
           <w:sz w:val="22"/>
           <w:szCs w:val="22"/>
           <w:lang w:val="en-US"/>
-          <w14:ligatures w14:val="standardContextual"/>
-        </w:rPr>
-      </w:pPr>
-      <w:hyperlink w:anchor="_Toc148891684" w:history="1">
+        </w:rPr>
+      </w:pPr>
+      <w:hyperlink w:anchor="_Toc180579405" w:history="1">
         <w:r>
           <w:rPr>
             <w:rStyle w:val="Hyperlink"/>
@@ -3506,11 +3355,9 @@
             <w:rFonts w:asciiTheme="minorHAnsi" w:eastAsiaTheme="minorEastAsia" w:hAnsiTheme="minorHAnsi" w:cstheme="minorBidi"/>
             <w:smallCaps w:val="0"/>
             <w:noProof/>
-            <w:kern w:val="2"/>
             <w:sz w:val="22"/>
             <w:szCs w:val="22"/>
             <w:lang w:val="en-US"/>
-            <w14:ligatures w14:val="standardContextual"/>
           </w:rPr>
           <w:tab/>
         </w:r>
@@ -3540,7 +3387,7 @@
             <w:noProof/>
             <w:webHidden/>
           </w:rPr>
-          <w:instrText xml:space="preserve"> PAGEREF _Toc148891684 \h </w:instrText>
+          <w:instrText xml:space="preserve"> PAGEREF _Toc180579405 \h </w:instrText>
         </w:r>
         <w:r>
           <w:rPr>
@@ -3560,7 +3407,7 @@
             <w:noProof/>
             <w:webHidden/>
           </w:rPr>
-          <w:t>2-2</w:t>
+          <w:t>2-4</w:t>
         </w:r>
         <w:r>
           <w:rPr>
@@ -3583,13 +3430,11 @@
           <w:b w:val="0"/>
           <w:caps w:val="0"/>
           <w:noProof/>
-          <w:kern w:val="2"/>
           <w:sz w:val="22"/>
           <w:szCs w:val="22"/>
-          <w14:ligatures w14:val="standardContextual"/>
-        </w:rPr>
-      </w:pPr>
-      <w:hyperlink w:anchor="_Toc148891685" w:history="1">
+        </w:rPr>
+      </w:pPr>
+      <w:hyperlink w:anchor="_Toc180579406" w:history="1">
         <w:r>
           <w:rPr>
             <w:rStyle w:val="Hyperlink"/>
@@ -3604,29 +3449,25 @@
             <w:b w:val="0"/>
             <w:caps w:val="0"/>
             <w:noProof/>
-            <w:kern w:val="2"/>
             <w:sz w:val="22"/>
             <w:szCs w:val="22"/>
-            <w14:ligatures w14:val="standardContextual"/>
           </w:rPr>
           <w:tab/>
+        </w:r>
+        <w:r>
+          <w:rPr>
+            <w:rStyle w:val="Hyperlink"/>
+            <w:noProof/>
+          </w:rPr>
+          <w:t xml:space="preserve">“TimeStation” </w:t>
         </w:r>
         <w:r>
           <w:rPr>
             <w:rStyle w:val="Hyperlink"/>
             <w:rFonts w:ascii="Times New Roman" w:hAnsi="Times New Roman"/>
             <w:noProof/>
-            <w:highlight w:val="yellow"/>
-          </w:rPr>
-          <w:t>Programmas XXX</w:t>
-        </w:r>
-        <w:r>
-          <w:rPr>
-            <w:rStyle w:val="Hyperlink"/>
-            <w:rFonts w:ascii="Times New Roman" w:hAnsi="Times New Roman"/>
-            <w:noProof/>
-          </w:rPr>
-          <w:t xml:space="preserve"> funkcionālās prasības</w:t>
+          </w:rPr>
+          <w:t>funkcionālās prasības</w:t>
         </w:r>
         <w:r>
           <w:rPr>
@@ -3647,7 +3488,7 @@
             <w:noProof/>
             <w:webHidden/>
           </w:rPr>
-          <w:instrText xml:space="preserve"> PAGEREF _Toc148891685 \h </w:instrText>
+          <w:instrText xml:space="preserve"> PAGEREF _Toc180579406 \h </w:instrText>
         </w:r>
         <w:r>
           <w:rPr>
@@ -3667,7 +3508,7 @@
             <w:noProof/>
             <w:webHidden/>
           </w:rPr>
-          <w:t>3-3</w:t>
+          <w:t>3-5</w:t>
         </w:r>
         <w:r>
           <w:rPr>
@@ -3689,14 +3530,12 @@
           <w:rFonts w:asciiTheme="minorHAnsi" w:eastAsiaTheme="minorEastAsia" w:hAnsiTheme="minorHAnsi" w:cstheme="minorBidi"/>
           <w:smallCaps w:val="0"/>
           <w:noProof/>
-          <w:kern w:val="2"/>
           <w:sz w:val="22"/>
           <w:szCs w:val="22"/>
           <w:lang w:val="en-US"/>
-          <w14:ligatures w14:val="standardContextual"/>
-        </w:rPr>
-      </w:pPr>
-      <w:hyperlink w:anchor="_Toc148891686" w:history="1">
+        </w:rPr>
+      </w:pPr>
+      <w:hyperlink w:anchor="_Toc180579407" w:history="1">
         <w:r>
           <w:rPr>
             <w:rStyle w:val="Hyperlink"/>
@@ -3709,11 +3548,9 @@
             <w:rFonts w:asciiTheme="minorHAnsi" w:eastAsiaTheme="minorEastAsia" w:hAnsiTheme="minorHAnsi" w:cstheme="minorBidi"/>
             <w:smallCaps w:val="0"/>
             <w:noProof/>
-            <w:kern w:val="2"/>
             <w:sz w:val="22"/>
             <w:szCs w:val="22"/>
             <w:lang w:val="en-US"/>
-            <w14:ligatures w14:val="standardContextual"/>
           </w:rPr>
           <w:tab/>
         </w:r>
@@ -3721,9 +3558,8 @@
           <w:rPr>
             <w:rStyle w:val="Hyperlink"/>
             <w:noProof/>
-            <w:highlight w:val="yellow"/>
-          </w:rPr>
-          <w:t>Funkcijas nosaukums</w:t>
+          </w:rPr>
+          <w:t>Klienta datoru savienošana tīklā</w:t>
         </w:r>
         <w:r>
           <w:rPr>
@@ -3744,7 +3580,7 @@
             <w:noProof/>
             <w:webHidden/>
           </w:rPr>
-          <w:instrText xml:space="preserve"> PAGEREF _Toc148891686 \h </w:instrText>
+          <w:instrText xml:space="preserve"> PAGEREF _Toc180579407 \h </w:instrText>
         </w:r>
         <w:r>
           <w:rPr>
@@ -3764,7 +3600,7 @@
             <w:noProof/>
             <w:webHidden/>
           </w:rPr>
-          <w:t>3-3</w:t>
+          <w:t>3-5</w:t>
         </w:r>
         <w:r>
           <w:rPr>
@@ -3786,14 +3622,12 @@
           <w:rFonts w:asciiTheme="minorHAnsi" w:eastAsiaTheme="minorEastAsia" w:hAnsiTheme="minorHAnsi" w:cstheme="minorBidi"/>
           <w:smallCaps w:val="0"/>
           <w:noProof/>
-          <w:kern w:val="2"/>
           <w:sz w:val="22"/>
           <w:szCs w:val="22"/>
           <w:lang w:val="en-US"/>
-          <w14:ligatures w14:val="standardContextual"/>
-        </w:rPr>
-      </w:pPr>
-      <w:hyperlink w:anchor="_Toc148891687" w:history="1">
+        </w:rPr>
+      </w:pPr>
+      <w:hyperlink w:anchor="_Toc180579408" w:history="1">
         <w:r>
           <w:rPr>
             <w:rStyle w:val="Hyperlink"/>
@@ -3806,11 +3640,9 @@
             <w:rFonts w:asciiTheme="minorHAnsi" w:eastAsiaTheme="minorEastAsia" w:hAnsiTheme="minorHAnsi" w:cstheme="minorBidi"/>
             <w:smallCaps w:val="0"/>
             <w:noProof/>
-            <w:kern w:val="2"/>
             <w:sz w:val="22"/>
             <w:szCs w:val="22"/>
             <w:lang w:val="en-US"/>
-            <w14:ligatures w14:val="standardContextual"/>
           </w:rPr>
           <w:tab/>
         </w:r>
@@ -3818,9 +3650,8 @@
           <w:rPr>
             <w:rStyle w:val="Hyperlink"/>
             <w:noProof/>
-            <w:highlight w:val="yellow"/>
-          </w:rPr>
-          <w:t>Funkcijas nosaukums</w:t>
+          </w:rPr>
+          <w:t>Laika pieslēgšana klientam</w:t>
         </w:r>
         <w:r>
           <w:rPr>
@@ -3841,7 +3672,7 @@
             <w:noProof/>
             <w:webHidden/>
           </w:rPr>
-          <w:instrText xml:space="preserve"> PAGEREF _Toc148891687 \h </w:instrText>
+          <w:instrText xml:space="preserve"> PAGEREF _Toc180579408 \h </w:instrText>
         </w:r>
         <w:r>
           <w:rPr>
@@ -3861,7 +3692,7 @@
             <w:noProof/>
             <w:webHidden/>
           </w:rPr>
-          <w:t>3-3</w:t>
+          <w:t>3-5</w:t>
         </w:r>
         <w:r>
           <w:rPr>
@@ -3883,14 +3714,12 @@
           <w:rFonts w:asciiTheme="minorHAnsi" w:eastAsiaTheme="minorEastAsia" w:hAnsiTheme="minorHAnsi" w:cstheme="minorBidi"/>
           <w:smallCaps w:val="0"/>
           <w:noProof/>
-          <w:kern w:val="2"/>
           <w:sz w:val="22"/>
           <w:szCs w:val="22"/>
           <w:lang w:val="en-US"/>
-          <w14:ligatures w14:val="standardContextual"/>
-        </w:rPr>
-      </w:pPr>
-      <w:hyperlink w:anchor="_Toc148891688" w:history="1">
+        </w:rPr>
+      </w:pPr>
+      <w:hyperlink w:anchor="_Toc180579409" w:history="1">
         <w:r>
           <w:rPr>
             <w:rStyle w:val="Hyperlink"/>
@@ -3903,11 +3732,9 @@
             <w:rFonts w:asciiTheme="minorHAnsi" w:eastAsiaTheme="minorEastAsia" w:hAnsiTheme="minorHAnsi" w:cstheme="minorBidi"/>
             <w:smallCaps w:val="0"/>
             <w:noProof/>
-            <w:kern w:val="2"/>
             <w:sz w:val="22"/>
             <w:szCs w:val="22"/>
             <w:lang w:val="en-US"/>
-            <w14:ligatures w14:val="standardContextual"/>
           </w:rPr>
           <w:tab/>
         </w:r>
@@ -3916,7 +3743,7 @@
             <w:rStyle w:val="Hyperlink"/>
             <w:noProof/>
           </w:rPr>
-          <w:t>Veiktspējas prasības</w:t>
+          <w:t>Laika beigšana</w:t>
         </w:r>
         <w:r>
           <w:rPr>
@@ -3937,7 +3764,7 @@
             <w:noProof/>
             <w:webHidden/>
           </w:rPr>
-          <w:instrText xml:space="preserve"> PAGEREF _Toc148891688 \h </w:instrText>
+          <w:instrText xml:space="preserve"> PAGEREF _Toc180579409 \h </w:instrText>
         </w:r>
         <w:r>
           <w:rPr>
@@ -3957,7 +3784,7 @@
             <w:noProof/>
             <w:webHidden/>
           </w:rPr>
-          <w:t>3-3</w:t>
+          <w:t>3-5</w:t>
         </w:r>
         <w:r>
           <w:rPr>
@@ -3979,14 +3806,12 @@
           <w:rFonts w:asciiTheme="minorHAnsi" w:eastAsiaTheme="minorEastAsia" w:hAnsiTheme="minorHAnsi" w:cstheme="minorBidi"/>
           <w:smallCaps w:val="0"/>
           <w:noProof/>
-          <w:kern w:val="2"/>
           <w:sz w:val="22"/>
           <w:szCs w:val="22"/>
           <w:lang w:val="en-US"/>
-          <w14:ligatures w14:val="standardContextual"/>
-        </w:rPr>
-      </w:pPr>
-      <w:hyperlink w:anchor="_Toc148891689" w:history="1">
+        </w:rPr>
+      </w:pPr>
+      <w:hyperlink w:anchor="_Toc180579410" w:history="1">
         <w:r>
           <w:rPr>
             <w:rStyle w:val="Hyperlink"/>
@@ -3999,11 +3824,9 @@
             <w:rFonts w:asciiTheme="minorHAnsi" w:eastAsiaTheme="minorEastAsia" w:hAnsiTheme="minorHAnsi" w:cstheme="minorBidi"/>
             <w:smallCaps w:val="0"/>
             <w:noProof/>
-            <w:kern w:val="2"/>
             <w:sz w:val="22"/>
             <w:szCs w:val="22"/>
             <w:lang w:val="en-US"/>
-            <w14:ligatures w14:val="standardContextual"/>
           </w:rPr>
           <w:tab/>
         </w:r>
@@ -4012,7 +3835,7 @@
             <w:rStyle w:val="Hyperlink"/>
             <w:noProof/>
           </w:rPr>
-          <w:t>Projektēšanas ierobežojumi</w:t>
+          <w:t>Datoru izslēgšana</w:t>
         </w:r>
         <w:r>
           <w:rPr>
@@ -4033,7 +3856,7 @@
             <w:noProof/>
             <w:webHidden/>
           </w:rPr>
-          <w:instrText xml:space="preserve"> PAGEREF _Toc148891689 \h </w:instrText>
+          <w:instrText xml:space="preserve"> PAGEREF _Toc180579410 \h </w:instrText>
         </w:r>
         <w:r>
           <w:rPr>
@@ -4053,7 +3876,7 @@
             <w:noProof/>
             <w:webHidden/>
           </w:rPr>
-          <w:t>3-3</w:t>
+          <w:t>3-6</w:t>
         </w:r>
         <w:r>
           <w:rPr>
@@ -4075,14 +3898,12 @@
           <w:rFonts w:asciiTheme="minorHAnsi" w:eastAsiaTheme="minorEastAsia" w:hAnsiTheme="minorHAnsi" w:cstheme="minorBidi"/>
           <w:smallCaps w:val="0"/>
           <w:noProof/>
-          <w:kern w:val="2"/>
           <w:sz w:val="22"/>
           <w:szCs w:val="22"/>
           <w:lang w:val="en-US"/>
-          <w14:ligatures w14:val="standardContextual"/>
-        </w:rPr>
-      </w:pPr>
-      <w:hyperlink w:anchor="_Toc148891690" w:history="1">
+        </w:rPr>
+      </w:pPr>
+      <w:hyperlink w:anchor="_Toc180579411" w:history="1">
         <w:r>
           <w:rPr>
             <w:rStyle w:val="Hyperlink"/>
@@ -4095,11 +3916,9 @@
             <w:rFonts w:asciiTheme="minorHAnsi" w:eastAsiaTheme="minorEastAsia" w:hAnsiTheme="minorHAnsi" w:cstheme="minorBidi"/>
             <w:smallCaps w:val="0"/>
             <w:noProof/>
-            <w:kern w:val="2"/>
             <w:sz w:val="22"/>
             <w:szCs w:val="22"/>
             <w:lang w:val="en-US"/>
-            <w14:ligatures w14:val="standardContextual"/>
           </w:rPr>
           <w:tab/>
         </w:r>
@@ -4108,6 +3927,654 @@
             <w:rStyle w:val="Hyperlink"/>
             <w:noProof/>
           </w:rPr>
+          <w:t>Laika izmaiņa</w:t>
+        </w:r>
+        <w:r>
+          <w:rPr>
+            <w:noProof/>
+            <w:webHidden/>
+          </w:rPr>
+          <w:tab/>
+        </w:r>
+        <w:r>
+          <w:rPr>
+            <w:noProof/>
+            <w:webHidden/>
+          </w:rPr>
+          <w:fldChar w:fldCharType="begin"/>
+        </w:r>
+        <w:r>
+          <w:rPr>
+            <w:noProof/>
+            <w:webHidden/>
+          </w:rPr>
+          <w:instrText xml:space="preserve"> PAGEREF _Toc180579411 \h </w:instrText>
+        </w:r>
+        <w:r>
+          <w:rPr>
+            <w:noProof/>
+            <w:webHidden/>
+          </w:rPr>
+        </w:r>
+        <w:r>
+          <w:rPr>
+            <w:noProof/>
+            <w:webHidden/>
+          </w:rPr>
+          <w:fldChar w:fldCharType="separate"/>
+        </w:r>
+        <w:r>
+          <w:rPr>
+            <w:noProof/>
+            <w:webHidden/>
+          </w:rPr>
+          <w:t>3-6</w:t>
+        </w:r>
+        <w:r>
+          <w:rPr>
+            <w:noProof/>
+            <w:webHidden/>
+          </w:rPr>
+          <w:fldChar w:fldCharType="end"/>
+        </w:r>
+      </w:hyperlink>
+    </w:p>
+    <w:p>
+      <w:pPr>
+        <w:pStyle w:val="TOC2"/>
+        <w:tabs>
+          <w:tab w:val="left" w:pos="800"/>
+          <w:tab w:val="right" w:leader="dot" w:pos="9062"/>
+        </w:tabs>
+        <w:rPr>
+          <w:rFonts w:asciiTheme="minorHAnsi" w:eastAsiaTheme="minorEastAsia" w:hAnsiTheme="minorHAnsi" w:cstheme="minorBidi"/>
+          <w:smallCaps w:val="0"/>
+          <w:noProof/>
+          <w:sz w:val="22"/>
+          <w:szCs w:val="22"/>
+          <w:lang w:val="en-US"/>
+        </w:rPr>
+      </w:pPr>
+      <w:hyperlink w:anchor="_Toc180579412" w:history="1">
+        <w:r>
+          <w:rPr>
+            <w:rStyle w:val="Hyperlink"/>
+            <w:noProof/>
+          </w:rPr>
+          <w:t>3.6.</w:t>
+        </w:r>
+        <w:r>
+          <w:rPr>
+            <w:rFonts w:asciiTheme="minorHAnsi" w:eastAsiaTheme="minorEastAsia" w:hAnsiTheme="minorHAnsi" w:cstheme="minorBidi"/>
+            <w:smallCaps w:val="0"/>
+            <w:noProof/>
+            <w:sz w:val="22"/>
+            <w:szCs w:val="22"/>
+            <w:lang w:val="en-US"/>
+          </w:rPr>
+          <w:tab/>
+        </w:r>
+        <w:r>
+          <w:rPr>
+            <w:rStyle w:val="Hyperlink"/>
+            <w:noProof/>
+            <w:highlight w:val="yellow"/>
+          </w:rPr>
+          <w:t>Funkcijas nosaukums</w:t>
+        </w:r>
+        <w:r>
+          <w:rPr>
+            <w:noProof/>
+            <w:webHidden/>
+          </w:rPr>
+          <w:tab/>
+        </w:r>
+        <w:r>
+          <w:rPr>
+            <w:noProof/>
+            <w:webHidden/>
+          </w:rPr>
+          <w:fldChar w:fldCharType="begin"/>
+        </w:r>
+        <w:r>
+          <w:rPr>
+            <w:noProof/>
+            <w:webHidden/>
+          </w:rPr>
+          <w:instrText xml:space="preserve"> PAGEREF _Toc180579412 \h </w:instrText>
+        </w:r>
+        <w:r>
+          <w:rPr>
+            <w:noProof/>
+            <w:webHidden/>
+          </w:rPr>
+        </w:r>
+        <w:r>
+          <w:rPr>
+            <w:noProof/>
+            <w:webHidden/>
+          </w:rPr>
+          <w:fldChar w:fldCharType="separate"/>
+        </w:r>
+        <w:r>
+          <w:rPr>
+            <w:noProof/>
+            <w:webHidden/>
+          </w:rPr>
+          <w:t>3-6</w:t>
+        </w:r>
+        <w:r>
+          <w:rPr>
+            <w:noProof/>
+            <w:webHidden/>
+          </w:rPr>
+          <w:fldChar w:fldCharType="end"/>
+        </w:r>
+      </w:hyperlink>
+    </w:p>
+    <w:p>
+      <w:pPr>
+        <w:pStyle w:val="TOC2"/>
+        <w:tabs>
+          <w:tab w:val="left" w:pos="800"/>
+          <w:tab w:val="right" w:leader="dot" w:pos="9062"/>
+        </w:tabs>
+        <w:rPr>
+          <w:rFonts w:asciiTheme="minorHAnsi" w:eastAsiaTheme="minorEastAsia" w:hAnsiTheme="minorHAnsi" w:cstheme="minorBidi"/>
+          <w:smallCaps w:val="0"/>
+          <w:noProof/>
+          <w:sz w:val="22"/>
+          <w:szCs w:val="22"/>
+          <w:lang w:val="en-US"/>
+        </w:rPr>
+      </w:pPr>
+      <w:hyperlink w:anchor="_Toc180579413" w:history="1">
+        <w:r>
+          <w:rPr>
+            <w:rStyle w:val="Hyperlink"/>
+            <w:noProof/>
+          </w:rPr>
+          <w:t>3.7.</w:t>
+        </w:r>
+        <w:r>
+          <w:rPr>
+            <w:rFonts w:asciiTheme="minorHAnsi" w:eastAsiaTheme="minorEastAsia" w:hAnsiTheme="minorHAnsi" w:cstheme="minorBidi"/>
+            <w:smallCaps w:val="0"/>
+            <w:noProof/>
+            <w:sz w:val="22"/>
+            <w:szCs w:val="22"/>
+            <w:lang w:val="en-US"/>
+          </w:rPr>
+          <w:tab/>
+        </w:r>
+        <w:r>
+          <w:rPr>
+            <w:rStyle w:val="Hyperlink"/>
+            <w:noProof/>
+            <w:highlight w:val="yellow"/>
+          </w:rPr>
+          <w:t>Funkcijas nosaukums</w:t>
+        </w:r>
+        <w:r>
+          <w:rPr>
+            <w:noProof/>
+            <w:webHidden/>
+          </w:rPr>
+          <w:tab/>
+        </w:r>
+        <w:r>
+          <w:rPr>
+            <w:noProof/>
+            <w:webHidden/>
+          </w:rPr>
+          <w:fldChar w:fldCharType="begin"/>
+        </w:r>
+        <w:r>
+          <w:rPr>
+            <w:noProof/>
+            <w:webHidden/>
+          </w:rPr>
+          <w:instrText xml:space="preserve"> PAGEREF _Toc180579413 \h </w:instrText>
+        </w:r>
+        <w:r>
+          <w:rPr>
+            <w:noProof/>
+            <w:webHidden/>
+          </w:rPr>
+        </w:r>
+        <w:r>
+          <w:rPr>
+            <w:noProof/>
+            <w:webHidden/>
+          </w:rPr>
+          <w:fldChar w:fldCharType="separate"/>
+        </w:r>
+        <w:r>
+          <w:rPr>
+            <w:noProof/>
+            <w:webHidden/>
+          </w:rPr>
+          <w:t>3-6</w:t>
+        </w:r>
+        <w:r>
+          <w:rPr>
+            <w:noProof/>
+            <w:webHidden/>
+          </w:rPr>
+          <w:fldChar w:fldCharType="end"/>
+        </w:r>
+      </w:hyperlink>
+    </w:p>
+    <w:p>
+      <w:pPr>
+        <w:pStyle w:val="TOC2"/>
+        <w:tabs>
+          <w:tab w:val="left" w:pos="800"/>
+          <w:tab w:val="right" w:leader="dot" w:pos="9062"/>
+        </w:tabs>
+        <w:rPr>
+          <w:rFonts w:asciiTheme="minorHAnsi" w:eastAsiaTheme="minorEastAsia" w:hAnsiTheme="minorHAnsi" w:cstheme="minorBidi"/>
+          <w:smallCaps w:val="0"/>
+          <w:noProof/>
+          <w:sz w:val="22"/>
+          <w:szCs w:val="22"/>
+          <w:lang w:val="en-US"/>
+        </w:rPr>
+      </w:pPr>
+      <w:hyperlink w:anchor="_Toc180579414" w:history="1">
+        <w:r>
+          <w:rPr>
+            <w:rStyle w:val="Hyperlink"/>
+            <w:noProof/>
+          </w:rPr>
+          <w:t>3.8.</w:t>
+        </w:r>
+        <w:r>
+          <w:rPr>
+            <w:rFonts w:asciiTheme="minorHAnsi" w:eastAsiaTheme="minorEastAsia" w:hAnsiTheme="minorHAnsi" w:cstheme="minorBidi"/>
+            <w:smallCaps w:val="0"/>
+            <w:noProof/>
+            <w:sz w:val="22"/>
+            <w:szCs w:val="22"/>
+            <w:lang w:val="en-US"/>
+          </w:rPr>
+          <w:tab/>
+        </w:r>
+        <w:r>
+          <w:rPr>
+            <w:rStyle w:val="Hyperlink"/>
+            <w:noProof/>
+            <w:highlight w:val="yellow"/>
+          </w:rPr>
+          <w:t>Funkcijas nosaukums</w:t>
+        </w:r>
+        <w:r>
+          <w:rPr>
+            <w:noProof/>
+            <w:webHidden/>
+          </w:rPr>
+          <w:tab/>
+        </w:r>
+        <w:r>
+          <w:rPr>
+            <w:noProof/>
+            <w:webHidden/>
+          </w:rPr>
+          <w:fldChar w:fldCharType="begin"/>
+        </w:r>
+        <w:r>
+          <w:rPr>
+            <w:noProof/>
+            <w:webHidden/>
+          </w:rPr>
+          <w:instrText xml:space="preserve"> PAGEREF _Toc180579414 \h </w:instrText>
+        </w:r>
+        <w:r>
+          <w:rPr>
+            <w:noProof/>
+            <w:webHidden/>
+          </w:rPr>
+        </w:r>
+        <w:r>
+          <w:rPr>
+            <w:noProof/>
+            <w:webHidden/>
+          </w:rPr>
+          <w:fldChar w:fldCharType="separate"/>
+        </w:r>
+        <w:r>
+          <w:rPr>
+            <w:noProof/>
+            <w:webHidden/>
+          </w:rPr>
+          <w:t>3-6</w:t>
+        </w:r>
+        <w:r>
+          <w:rPr>
+            <w:noProof/>
+            <w:webHidden/>
+          </w:rPr>
+          <w:fldChar w:fldCharType="end"/>
+        </w:r>
+      </w:hyperlink>
+    </w:p>
+    <w:p>
+      <w:pPr>
+        <w:pStyle w:val="TOC2"/>
+        <w:tabs>
+          <w:tab w:val="left" w:pos="800"/>
+          <w:tab w:val="right" w:leader="dot" w:pos="9062"/>
+        </w:tabs>
+        <w:rPr>
+          <w:rFonts w:asciiTheme="minorHAnsi" w:eastAsiaTheme="minorEastAsia" w:hAnsiTheme="minorHAnsi" w:cstheme="minorBidi"/>
+          <w:smallCaps w:val="0"/>
+          <w:noProof/>
+          <w:sz w:val="22"/>
+          <w:szCs w:val="22"/>
+          <w:lang w:val="en-US"/>
+        </w:rPr>
+      </w:pPr>
+      <w:hyperlink w:anchor="_Toc180579415" w:history="1">
+        <w:r>
+          <w:rPr>
+            <w:rStyle w:val="Hyperlink"/>
+            <w:noProof/>
+          </w:rPr>
+          <w:t>3.9.</w:t>
+        </w:r>
+        <w:r>
+          <w:rPr>
+            <w:rFonts w:asciiTheme="minorHAnsi" w:eastAsiaTheme="minorEastAsia" w:hAnsiTheme="minorHAnsi" w:cstheme="minorBidi"/>
+            <w:smallCaps w:val="0"/>
+            <w:noProof/>
+            <w:sz w:val="22"/>
+            <w:szCs w:val="22"/>
+            <w:lang w:val="en-US"/>
+          </w:rPr>
+          <w:tab/>
+        </w:r>
+        <w:r>
+          <w:rPr>
+            <w:rStyle w:val="Hyperlink"/>
+            <w:noProof/>
+            <w:highlight w:val="yellow"/>
+          </w:rPr>
+          <w:t>Funkcijas nosaukums</w:t>
+        </w:r>
+        <w:r>
+          <w:rPr>
+            <w:noProof/>
+            <w:webHidden/>
+          </w:rPr>
+          <w:tab/>
+        </w:r>
+        <w:r>
+          <w:rPr>
+            <w:noProof/>
+            <w:webHidden/>
+          </w:rPr>
+          <w:fldChar w:fldCharType="begin"/>
+        </w:r>
+        <w:r>
+          <w:rPr>
+            <w:noProof/>
+            <w:webHidden/>
+          </w:rPr>
+          <w:instrText xml:space="preserve"> PAGEREF _Toc180579415 \h </w:instrText>
+        </w:r>
+        <w:r>
+          <w:rPr>
+            <w:noProof/>
+            <w:webHidden/>
+          </w:rPr>
+        </w:r>
+        <w:r>
+          <w:rPr>
+            <w:noProof/>
+            <w:webHidden/>
+          </w:rPr>
+          <w:fldChar w:fldCharType="separate"/>
+        </w:r>
+        <w:r>
+          <w:rPr>
+            <w:noProof/>
+            <w:webHidden/>
+          </w:rPr>
+          <w:t>3-6</w:t>
+        </w:r>
+        <w:r>
+          <w:rPr>
+            <w:noProof/>
+            <w:webHidden/>
+          </w:rPr>
+          <w:fldChar w:fldCharType="end"/>
+        </w:r>
+      </w:hyperlink>
+    </w:p>
+    <w:p>
+      <w:pPr>
+        <w:pStyle w:val="TOC2"/>
+        <w:tabs>
+          <w:tab w:val="left" w:pos="1000"/>
+          <w:tab w:val="right" w:leader="dot" w:pos="9062"/>
+        </w:tabs>
+        <w:rPr>
+          <w:rFonts w:asciiTheme="minorHAnsi" w:eastAsiaTheme="minorEastAsia" w:hAnsiTheme="minorHAnsi" w:cstheme="minorBidi"/>
+          <w:smallCaps w:val="0"/>
+          <w:noProof/>
+          <w:sz w:val="22"/>
+          <w:szCs w:val="22"/>
+          <w:lang w:val="en-US"/>
+        </w:rPr>
+      </w:pPr>
+      <w:hyperlink w:anchor="_Toc180579416" w:history="1">
+        <w:r>
+          <w:rPr>
+            <w:rStyle w:val="Hyperlink"/>
+            <w:noProof/>
+          </w:rPr>
+          <w:t>3.10.</w:t>
+        </w:r>
+        <w:r>
+          <w:rPr>
+            <w:rFonts w:asciiTheme="minorHAnsi" w:eastAsiaTheme="minorEastAsia" w:hAnsiTheme="minorHAnsi" w:cstheme="minorBidi"/>
+            <w:smallCaps w:val="0"/>
+            <w:noProof/>
+            <w:sz w:val="22"/>
+            <w:szCs w:val="22"/>
+            <w:lang w:val="en-US"/>
+          </w:rPr>
+          <w:tab/>
+        </w:r>
+        <w:r>
+          <w:rPr>
+            <w:rStyle w:val="Hyperlink"/>
+            <w:noProof/>
+          </w:rPr>
+          <w:t>Veiktspējas prasības</w:t>
+        </w:r>
+        <w:r>
+          <w:rPr>
+            <w:noProof/>
+            <w:webHidden/>
+          </w:rPr>
+          <w:tab/>
+        </w:r>
+        <w:r>
+          <w:rPr>
+            <w:noProof/>
+            <w:webHidden/>
+          </w:rPr>
+          <w:fldChar w:fldCharType="begin"/>
+        </w:r>
+        <w:r>
+          <w:rPr>
+            <w:noProof/>
+            <w:webHidden/>
+          </w:rPr>
+          <w:instrText xml:space="preserve"> PAGEREF _Toc180579416 \h </w:instrText>
+        </w:r>
+        <w:r>
+          <w:rPr>
+            <w:noProof/>
+            <w:webHidden/>
+          </w:rPr>
+        </w:r>
+        <w:r>
+          <w:rPr>
+            <w:noProof/>
+            <w:webHidden/>
+          </w:rPr>
+          <w:fldChar w:fldCharType="separate"/>
+        </w:r>
+        <w:r>
+          <w:rPr>
+            <w:noProof/>
+            <w:webHidden/>
+          </w:rPr>
+          <w:t>3-6</w:t>
+        </w:r>
+        <w:r>
+          <w:rPr>
+            <w:noProof/>
+            <w:webHidden/>
+          </w:rPr>
+          <w:fldChar w:fldCharType="end"/>
+        </w:r>
+      </w:hyperlink>
+    </w:p>
+    <w:p>
+      <w:pPr>
+        <w:pStyle w:val="TOC2"/>
+        <w:tabs>
+          <w:tab w:val="left" w:pos="1000"/>
+          <w:tab w:val="right" w:leader="dot" w:pos="9062"/>
+        </w:tabs>
+        <w:rPr>
+          <w:rFonts w:asciiTheme="minorHAnsi" w:eastAsiaTheme="minorEastAsia" w:hAnsiTheme="minorHAnsi" w:cstheme="minorBidi"/>
+          <w:smallCaps w:val="0"/>
+          <w:noProof/>
+          <w:sz w:val="22"/>
+          <w:szCs w:val="22"/>
+          <w:lang w:val="en-US"/>
+        </w:rPr>
+      </w:pPr>
+      <w:hyperlink w:anchor="_Toc180579417" w:history="1">
+        <w:r>
+          <w:rPr>
+            <w:rStyle w:val="Hyperlink"/>
+            <w:noProof/>
+          </w:rPr>
+          <w:t>3.11.</w:t>
+        </w:r>
+        <w:r>
+          <w:rPr>
+            <w:rFonts w:asciiTheme="minorHAnsi" w:eastAsiaTheme="minorEastAsia" w:hAnsiTheme="minorHAnsi" w:cstheme="minorBidi"/>
+            <w:smallCaps w:val="0"/>
+            <w:noProof/>
+            <w:sz w:val="22"/>
+            <w:szCs w:val="22"/>
+            <w:lang w:val="en-US"/>
+          </w:rPr>
+          <w:tab/>
+        </w:r>
+        <w:r>
+          <w:rPr>
+            <w:rStyle w:val="Hyperlink"/>
+            <w:noProof/>
+          </w:rPr>
+          <w:t>Projektēšanas ierobežojumi</w:t>
+        </w:r>
+        <w:r>
+          <w:rPr>
+            <w:noProof/>
+            <w:webHidden/>
+          </w:rPr>
+          <w:tab/>
+        </w:r>
+        <w:r>
+          <w:rPr>
+            <w:noProof/>
+            <w:webHidden/>
+          </w:rPr>
+          <w:fldChar w:fldCharType="begin"/>
+        </w:r>
+        <w:r>
+          <w:rPr>
+            <w:noProof/>
+            <w:webHidden/>
+          </w:rPr>
+          <w:instrText xml:space="preserve"> PAGEREF _Toc180579417 \h </w:instrText>
+        </w:r>
+        <w:r>
+          <w:rPr>
+            <w:noProof/>
+            <w:webHidden/>
+          </w:rPr>
+        </w:r>
+        <w:r>
+          <w:rPr>
+            <w:noProof/>
+            <w:webHidden/>
+          </w:rPr>
+          <w:fldChar w:fldCharType="separate"/>
+        </w:r>
+        <w:r>
+          <w:rPr>
+            <w:noProof/>
+            <w:webHidden/>
+          </w:rPr>
+          <w:t>3-6</w:t>
+        </w:r>
+        <w:r>
+          <w:rPr>
+            <w:noProof/>
+            <w:webHidden/>
+          </w:rPr>
+          <w:fldChar w:fldCharType="end"/>
+        </w:r>
+      </w:hyperlink>
+    </w:p>
+    <w:p>
+      <w:pPr>
+        <w:pStyle w:val="TOC2"/>
+        <w:tabs>
+          <w:tab w:val="left" w:pos="1000"/>
+          <w:tab w:val="right" w:leader="dot" w:pos="9062"/>
+        </w:tabs>
+        <w:rPr>
+          <w:rFonts w:asciiTheme="minorHAnsi" w:eastAsiaTheme="minorEastAsia" w:hAnsiTheme="minorHAnsi" w:cstheme="minorBidi"/>
+          <w:smallCaps w:val="0"/>
+          <w:noProof/>
+          <w:sz w:val="22"/>
+          <w:szCs w:val="22"/>
+          <w:lang w:val="en-US"/>
+        </w:rPr>
+      </w:pPr>
+      <w:hyperlink w:anchor="_Toc180579418" w:history="1">
+        <w:r>
+          <w:rPr>
+            <w:rStyle w:val="Hyperlink"/>
+            <w:noProof/>
+          </w:rPr>
+          <w:t>3.12.</w:t>
+        </w:r>
+        <w:r>
+          <w:rPr>
+            <w:rFonts w:asciiTheme="minorHAnsi" w:eastAsiaTheme="minorEastAsia" w:hAnsiTheme="minorHAnsi" w:cstheme="minorBidi"/>
+            <w:smallCaps w:val="0"/>
+            <w:noProof/>
+            <w:sz w:val="22"/>
+            <w:szCs w:val="22"/>
+            <w:lang w:val="en-US"/>
+          </w:rPr>
+          <w:tab/>
+        </w:r>
+        <w:r>
+          <w:rPr>
+            <w:rStyle w:val="Hyperlink"/>
+            <w:noProof/>
+          </w:rPr>
           <w:t>Programmatūras kvalitātes prasības</w:t>
         </w:r>
         <w:r>
@@ -4129,7 +4596,7 @@
             <w:noProof/>
             <w:webHidden/>
           </w:rPr>
-          <w:instrText xml:space="preserve"> PAGEREF _Toc148891690 \h </w:instrText>
+          <w:instrText xml:space="preserve"> PAGEREF _Toc180579418 \h </w:instrText>
         </w:r>
         <w:r>
           <w:rPr>
@@ -4149,7 +4616,7 @@
             <w:noProof/>
             <w:webHidden/>
           </w:rPr>
-          <w:t>3-3</w:t>
+          <w:t>3-6</w:t>
         </w:r>
         <w:r>
           <w:rPr>
@@ -4171,32 +4638,28 @@
           <w:rFonts w:asciiTheme="minorHAnsi" w:eastAsiaTheme="minorEastAsia" w:hAnsiTheme="minorHAnsi" w:cstheme="minorBidi"/>
           <w:i w:val="0"/>
           <w:noProof/>
-          <w:kern w:val="2"/>
           <w:sz w:val="22"/>
           <w:szCs w:val="22"/>
           <w:lang w:val="en-US"/>
-          <w14:ligatures w14:val="standardContextual"/>
-        </w:rPr>
-      </w:pPr>
-      <w:hyperlink w:anchor="_Toc148891691" w:history="1">
+        </w:rPr>
+      </w:pPr>
+      <w:hyperlink w:anchor="_Toc180579419" w:history="1">
         <w:r>
           <w:rPr>
             <w:rStyle w:val="Hyperlink"/>
             <w:rFonts w:ascii="Times New Roman" w:hAnsi="Times New Roman"/>
             <w:noProof/>
           </w:rPr>
-          <w:t>3.5.1.</w:t>
+          <w:t>3.12.1.</w:t>
         </w:r>
         <w:r>
           <w:rPr>
             <w:rFonts w:asciiTheme="minorHAnsi" w:eastAsiaTheme="minorEastAsia" w:hAnsiTheme="minorHAnsi" w:cstheme="minorBidi"/>
             <w:i w:val="0"/>
             <w:noProof/>
-            <w:kern w:val="2"/>
             <w:sz w:val="22"/>
             <w:szCs w:val="22"/>
             <w:lang w:val="en-US"/>
-            <w14:ligatures w14:val="standardContextual"/>
           </w:rPr>
           <w:tab/>
         </w:r>
@@ -4227,7 +4690,7 @@
             <w:noProof/>
             <w:webHidden/>
           </w:rPr>
-          <w:instrText xml:space="preserve"> PAGEREF _Toc148891691 \h </w:instrText>
+          <w:instrText xml:space="preserve"> PAGEREF _Toc180579419 \h </w:instrText>
         </w:r>
         <w:r>
           <w:rPr>
@@ -4247,7 +4710,7 @@
             <w:noProof/>
             <w:webHidden/>
           </w:rPr>
-          <w:t>3-3</w:t>
+          <w:t>3-7</w:t>
         </w:r>
         <w:r>
           <w:rPr>
@@ -4269,32 +4732,28 @@
           <w:rFonts w:asciiTheme="minorHAnsi" w:eastAsiaTheme="minorEastAsia" w:hAnsiTheme="minorHAnsi" w:cstheme="minorBidi"/>
           <w:i w:val="0"/>
           <w:noProof/>
-          <w:kern w:val="2"/>
           <w:sz w:val="22"/>
           <w:szCs w:val="22"/>
           <w:lang w:val="en-US"/>
-          <w14:ligatures w14:val="standardContextual"/>
-        </w:rPr>
-      </w:pPr>
-      <w:hyperlink w:anchor="_Toc148891692" w:history="1">
+        </w:rPr>
+      </w:pPr>
+      <w:hyperlink w:anchor="_Toc180579420" w:history="1">
         <w:r>
           <w:rPr>
             <w:rStyle w:val="Hyperlink"/>
             <w:rFonts w:ascii="Times New Roman" w:hAnsi="Times New Roman"/>
             <w:noProof/>
           </w:rPr>
-          <w:t>3.5.2.</w:t>
+          <w:t>3.12.2.</w:t>
         </w:r>
         <w:r>
           <w:rPr>
             <w:rFonts w:asciiTheme="minorHAnsi" w:eastAsiaTheme="minorEastAsia" w:hAnsiTheme="minorHAnsi" w:cstheme="minorBidi"/>
             <w:i w:val="0"/>
             <w:noProof/>
-            <w:kern w:val="2"/>
             <w:sz w:val="22"/>
             <w:szCs w:val="22"/>
             <w:lang w:val="en-US"/>
-            <w14:ligatures w14:val="standardContextual"/>
           </w:rPr>
           <w:tab/>
         </w:r>
@@ -4325,7 +4784,7 @@
             <w:noProof/>
             <w:webHidden/>
           </w:rPr>
-          <w:instrText xml:space="preserve"> PAGEREF _Toc148891692 \h </w:instrText>
+          <w:instrText xml:space="preserve"> PAGEREF _Toc180579420 \h </w:instrText>
         </w:r>
         <w:r>
           <w:rPr>
@@ -4345,7 +4804,7 @@
             <w:noProof/>
             <w:webHidden/>
           </w:rPr>
-          <w:t>3-3</w:t>
+          <w:t>3-7</w:t>
         </w:r>
         <w:r>
           <w:rPr>
@@ -4367,32 +4826,28 @@
           <w:rFonts w:asciiTheme="minorHAnsi" w:eastAsiaTheme="minorEastAsia" w:hAnsiTheme="minorHAnsi" w:cstheme="minorBidi"/>
           <w:i w:val="0"/>
           <w:noProof/>
-          <w:kern w:val="2"/>
           <w:sz w:val="22"/>
           <w:szCs w:val="22"/>
           <w:lang w:val="en-US"/>
-          <w14:ligatures w14:val="standardContextual"/>
-        </w:rPr>
-      </w:pPr>
-      <w:hyperlink w:anchor="_Toc148891693" w:history="1">
+        </w:rPr>
+      </w:pPr>
+      <w:hyperlink w:anchor="_Toc180579421" w:history="1">
         <w:r>
           <w:rPr>
             <w:rStyle w:val="Hyperlink"/>
             <w:rFonts w:ascii="Times New Roman" w:hAnsi="Times New Roman"/>
             <w:noProof/>
           </w:rPr>
-          <w:t>3.5.3.</w:t>
+          <w:t>3.12.3.</w:t>
         </w:r>
         <w:r>
           <w:rPr>
             <w:rFonts w:asciiTheme="minorHAnsi" w:eastAsiaTheme="minorEastAsia" w:hAnsiTheme="minorHAnsi" w:cstheme="minorBidi"/>
             <w:i w:val="0"/>
             <w:noProof/>
-            <w:kern w:val="2"/>
             <w:sz w:val="22"/>
             <w:szCs w:val="22"/>
             <w:lang w:val="en-US"/>
-            <w14:ligatures w14:val="standardContextual"/>
           </w:rPr>
           <w:tab/>
         </w:r>
@@ -4423,7 +4878,7 @@
             <w:noProof/>
             <w:webHidden/>
           </w:rPr>
-          <w:instrText xml:space="preserve"> PAGEREF _Toc148891693 \h </w:instrText>
+          <w:instrText xml:space="preserve"> PAGEREF _Toc180579421 \h </w:instrText>
         </w:r>
         <w:r>
           <w:rPr>
@@ -4443,7 +4898,7 @@
             <w:noProof/>
             <w:webHidden/>
           </w:rPr>
-          <w:t>3-3</w:t>
+          <w:t>3-7</w:t>
         </w:r>
         <w:r>
           <w:rPr>
@@ -4465,32 +4920,28 @@
           <w:rFonts w:asciiTheme="minorHAnsi" w:eastAsiaTheme="minorEastAsia" w:hAnsiTheme="minorHAnsi" w:cstheme="minorBidi"/>
           <w:i w:val="0"/>
           <w:noProof/>
-          <w:kern w:val="2"/>
           <w:sz w:val="22"/>
           <w:szCs w:val="22"/>
           <w:lang w:val="en-US"/>
-          <w14:ligatures w14:val="standardContextual"/>
-        </w:rPr>
-      </w:pPr>
-      <w:hyperlink w:anchor="_Toc148891694" w:history="1">
+        </w:rPr>
+      </w:pPr>
+      <w:hyperlink w:anchor="_Toc180579422" w:history="1">
         <w:r>
           <w:rPr>
             <w:rStyle w:val="Hyperlink"/>
             <w:rFonts w:ascii="Times New Roman" w:hAnsi="Times New Roman"/>
             <w:noProof/>
           </w:rPr>
-          <w:t>3.5.4.</w:t>
+          <w:t>3.12.4.</w:t>
         </w:r>
         <w:r>
           <w:rPr>
             <w:rFonts w:asciiTheme="minorHAnsi" w:eastAsiaTheme="minorEastAsia" w:hAnsiTheme="minorHAnsi" w:cstheme="minorBidi"/>
             <w:i w:val="0"/>
             <w:noProof/>
-            <w:kern w:val="2"/>
             <w:sz w:val="22"/>
             <w:szCs w:val="22"/>
             <w:lang w:val="en-US"/>
-            <w14:ligatures w14:val="standardContextual"/>
           </w:rPr>
           <w:tab/>
         </w:r>
@@ -4521,7 +4972,7 @@
             <w:noProof/>
             <w:webHidden/>
           </w:rPr>
-          <w:instrText xml:space="preserve"> PAGEREF _Toc148891694 \h </w:instrText>
+          <w:instrText xml:space="preserve"> PAGEREF _Toc180579422 \h </w:instrText>
         </w:r>
         <w:r>
           <w:rPr>
@@ -4541,7 +4992,7 @@
             <w:noProof/>
             <w:webHidden/>
           </w:rPr>
-          <w:t>3-3</w:t>
+          <w:t>3-7</w:t>
         </w:r>
         <w:r>
           <w:rPr>
@@ -4563,32 +5014,28 @@
           <w:rFonts w:asciiTheme="minorHAnsi" w:eastAsiaTheme="minorEastAsia" w:hAnsiTheme="minorHAnsi" w:cstheme="minorBidi"/>
           <w:i w:val="0"/>
           <w:noProof/>
-          <w:kern w:val="2"/>
           <w:sz w:val="22"/>
           <w:szCs w:val="22"/>
           <w:lang w:val="en-US"/>
-          <w14:ligatures w14:val="standardContextual"/>
-        </w:rPr>
-      </w:pPr>
-      <w:hyperlink w:anchor="_Toc148891695" w:history="1">
+        </w:rPr>
+      </w:pPr>
+      <w:hyperlink w:anchor="_Toc180579423" w:history="1">
         <w:r>
           <w:rPr>
             <w:rStyle w:val="Hyperlink"/>
             <w:rFonts w:ascii="Times New Roman" w:hAnsi="Times New Roman"/>
             <w:noProof/>
           </w:rPr>
-          <w:t>3.5.5.</w:t>
+          <w:t>3.12.5.</w:t>
         </w:r>
         <w:r>
           <w:rPr>
             <w:rFonts w:asciiTheme="minorHAnsi" w:eastAsiaTheme="minorEastAsia" w:hAnsiTheme="minorHAnsi" w:cstheme="minorBidi"/>
             <w:i w:val="0"/>
             <w:noProof/>
-            <w:kern w:val="2"/>
             <w:sz w:val="22"/>
             <w:szCs w:val="22"/>
             <w:lang w:val="en-US"/>
-            <w14:ligatures w14:val="standardContextual"/>
           </w:rPr>
           <w:tab/>
         </w:r>
@@ -4619,7 +5066,7 @@
             <w:noProof/>
             <w:webHidden/>
           </w:rPr>
-          <w:instrText xml:space="preserve"> PAGEREF _Toc148891695 \h </w:instrText>
+          <w:instrText xml:space="preserve"> PAGEREF _Toc180579423 \h </w:instrText>
         </w:r>
         <w:r>
           <w:rPr>
@@ -4639,7 +5086,7 @@
             <w:noProof/>
             <w:webHidden/>
           </w:rPr>
-          <w:t>3-3</w:t>
+          <w:t>3-7</w:t>
         </w:r>
         <w:r>
           <w:rPr>
@@ -4662,13 +5109,11 @@
           <w:b w:val="0"/>
           <w:caps w:val="0"/>
           <w:noProof/>
-          <w:kern w:val="2"/>
           <w:sz w:val="22"/>
           <w:szCs w:val="22"/>
-          <w14:ligatures w14:val="standardContextual"/>
-        </w:rPr>
-      </w:pPr>
-      <w:hyperlink w:anchor="_Toc148891696" w:history="1">
+        </w:rPr>
+      </w:pPr>
+      <w:hyperlink w:anchor="_Toc180579424" w:history="1">
         <w:r>
           <w:rPr>
             <w:rStyle w:val="Hyperlink"/>
@@ -4683,10 +5128,8 @@
             <w:b w:val="0"/>
             <w:caps w:val="0"/>
             <w:noProof/>
-            <w:kern w:val="2"/>
             <w:sz w:val="22"/>
             <w:szCs w:val="22"/>
-            <w14:ligatures w14:val="standardContextual"/>
           </w:rPr>
           <w:tab/>
         </w:r>
@@ -4696,6 +5139,100 @@
             <w:rFonts w:ascii="Times New Roman" w:hAnsi="Times New Roman"/>
             <w:noProof/>
           </w:rPr>
+          <w:t>Nefunkcionālās prasības</w:t>
+        </w:r>
+        <w:r>
+          <w:rPr>
+            <w:noProof/>
+            <w:webHidden/>
+          </w:rPr>
+          <w:tab/>
+        </w:r>
+        <w:r>
+          <w:rPr>
+            <w:noProof/>
+            <w:webHidden/>
+          </w:rPr>
+          <w:fldChar w:fldCharType="begin"/>
+        </w:r>
+        <w:r>
+          <w:rPr>
+            <w:noProof/>
+            <w:webHidden/>
+          </w:rPr>
+          <w:instrText xml:space="preserve"> PAGEREF _Toc180579424 \h </w:instrText>
+        </w:r>
+        <w:r>
+          <w:rPr>
+            <w:noProof/>
+            <w:webHidden/>
+          </w:rPr>
+        </w:r>
+        <w:r>
+          <w:rPr>
+            <w:noProof/>
+            <w:webHidden/>
+          </w:rPr>
+          <w:fldChar w:fldCharType="separate"/>
+        </w:r>
+        <w:r>
+          <w:rPr>
+            <w:noProof/>
+            <w:webHidden/>
+          </w:rPr>
+          <w:t>4-7</w:t>
+        </w:r>
+        <w:r>
+          <w:rPr>
+            <w:noProof/>
+            <w:webHidden/>
+          </w:rPr>
+          <w:fldChar w:fldCharType="end"/>
+        </w:r>
+      </w:hyperlink>
+    </w:p>
+    <w:p>
+      <w:pPr>
+        <w:pStyle w:val="TOC1"/>
+        <w:tabs>
+          <w:tab w:val="left" w:pos="400"/>
+          <w:tab w:val="right" w:leader="dot" w:pos="9062"/>
+        </w:tabs>
+        <w:rPr>
+          <w:rFonts w:asciiTheme="minorHAnsi" w:eastAsiaTheme="minorEastAsia" w:hAnsiTheme="minorHAnsi" w:cstheme="minorBidi"/>
+          <w:b w:val="0"/>
+          <w:caps w:val="0"/>
+          <w:noProof/>
+          <w:sz w:val="22"/>
+          <w:szCs w:val="22"/>
+        </w:rPr>
+      </w:pPr>
+      <w:hyperlink w:anchor="_Toc180579425" w:history="1">
+        <w:r>
+          <w:rPr>
+            <w:rStyle w:val="Hyperlink"/>
+            <w:rFonts w:ascii="Times New Roman" w:hAnsi="Times New Roman"/>
+            <w:noProof/>
+          </w:rPr>
+          <w:t>5.</w:t>
+        </w:r>
+        <w:r>
+          <w:rPr>
+            <w:rFonts w:asciiTheme="minorHAnsi" w:eastAsiaTheme="minorEastAsia" w:hAnsiTheme="minorHAnsi" w:cstheme="minorBidi"/>
+            <w:b w:val="0"/>
+            <w:caps w:val="0"/>
+            <w:noProof/>
+            <w:sz w:val="22"/>
+            <w:szCs w:val="22"/>
+          </w:rPr>
+          <w:tab/>
+        </w:r>
+        <w:r>
+          <w:rPr>
+            <w:rStyle w:val="Hyperlink"/>
+            <w:rFonts w:ascii="Times New Roman" w:hAnsi="Times New Roman"/>
+            <w:noProof/>
+          </w:rPr>
           <w:t>Trasējamības tabula</w:t>
         </w:r>
         <w:r>
@@ -4717,7 +5254,7 @@
             <w:noProof/>
             <w:webHidden/>
           </w:rPr>
-          <w:instrText xml:space="preserve"> PAGEREF _Toc148891696 \h </w:instrText>
+          <w:instrText xml:space="preserve"> PAGEREF _Toc180579425 \h </w:instrText>
         </w:r>
         <w:r>
           <w:rPr>
@@ -4737,7 +5274,7 @@
             <w:noProof/>
             <w:webHidden/>
           </w:rPr>
-          <w:t>4-4</w:t>
+          <w:t>5-7</w:t>
         </w:r>
         <w:r>
           <w:rPr>
@@ -4781,7 +5318,7 @@
           <w:rFonts w:ascii="Times New Roman" w:hAnsi="Times New Roman"/>
         </w:rPr>
       </w:pPr>
-      <w:bookmarkStart w:id="1" w:name="_Toc148891673"/>
+      <w:bookmarkStart w:id="1" w:name="_Toc180579394"/>
       <w:r>
         <w:rPr>
           <w:rFonts w:ascii="Times New Roman" w:hAnsi="Times New Roman"/>
@@ -4801,7 +5338,7 @@
       <w:pPr>
         <w:pStyle w:val="Heading2"/>
       </w:pPr>
-      <w:bookmarkStart w:id="2" w:name="_Toc148891674"/>
+      <w:bookmarkStart w:id="2" w:name="_Toc180579395"/>
       <w:r>
         <w:t>Nolūks</w:t>
       </w:r>
@@ -4825,6 +5362,13 @@
         </w:rPr>
         <w:t xml:space="preserve">Šī dokumenta nolūks ir sniegt jebkuram programmas lietotājam vai izstrādātājam ieskatu tā izmantošanas principos un sniegt aprakstu tā izstrādes sākšanai, darbības principam, lietošanas iespējām, ierobežojumiem un pārējiem programmas nolūkiem. </w:t>
       </w:r>
+      <w:r>
+        <w:rPr>
+          <w:rFonts w:ascii="Times New Roman" w:hAnsi="Times New Roman" w:cs="Times New Roman"/>
+          <w:i w:val="0"/>
+        </w:rPr>
+        <w:t>Ar šī dokumenta palīdzību ir jāspēj saprast programmas izmantošanas nosacījumus un programmas vajadzību kā tas ir noteikts pēc pasūtītāja vajadzībām.</w:t>
+      </w:r>
     </w:p>
     <w:p>
       <w:pPr>
@@ -4834,7 +5378,7 @@
       <w:r>
         <w:t xml:space="preserve"> </w:t>
       </w:r>
-      <w:bookmarkStart w:id="4" w:name="_Toc148891675"/>
+      <w:bookmarkStart w:id="4" w:name="_Toc180579396"/>
       <w:bookmarkEnd w:id="3"/>
       <w:r>
         <w:t>D</w:t>
@@ -4846,170 +5390,6 @@
       <w:r>
         <w:t xml:space="preserve"> </w:t>
       </w:r>
-    </w:p>
-    <w:p>
-      <w:pPr>
-        <w:pStyle w:val="Struktur2level"/>
-        <w:tabs>
-          <w:tab w:val="clear" w:pos="1520"/>
-          <w:tab w:val="left" w:pos="357"/>
-        </w:tabs>
-        <w:rPr>
-          <w:rFonts w:ascii="Times New Roman" w:hAnsi="Times New Roman" w:cs="Times New Roman"/>
-        </w:rPr>
-      </w:pPr>
-    </w:p>
-    <w:p>
-      <w:pPr>
-        <w:pStyle w:val="Struktur2level"/>
-        <w:tabs>
-          <w:tab w:val="clear" w:pos="1520"/>
-          <w:tab w:val="left" w:pos="357"/>
-        </w:tabs>
-        <w:rPr>
-          <w:rFonts w:ascii="Times New Roman" w:hAnsi="Times New Roman" w:cs="Times New Roman"/>
-        </w:rPr>
-      </w:pPr>
-      <w:r>
-        <w:rPr>
-          <w:rFonts w:ascii="Times New Roman" w:hAnsi="Times New Roman" w:cs="Times New Roman"/>
-        </w:rPr>
-        <w:t>Definē izstrādājamos  programmatūras produktu, norādot  nosaukumu</w:t>
-      </w:r>
-      <w:r>
-        <w:rPr>
-          <w:rFonts w:ascii="Times New Roman" w:hAnsi="Times New Roman" w:cs="Times New Roman"/>
-        </w:rPr>
-        <w:t xml:space="preserve"> (</w:t>
-      </w:r>
-      <w:r>
-        <w:rPr>
-          <w:rFonts w:ascii="Times New Roman" w:hAnsi="Times New Roman" w:cs="Times New Roman"/>
-          <w:highlight w:val="yellow"/>
-        </w:rPr>
-        <w:t>programma XXX</w:t>
-      </w:r>
-      <w:r>
-        <w:rPr>
-          <w:rFonts w:ascii="Times New Roman" w:hAnsi="Times New Roman" w:cs="Times New Roman"/>
-        </w:rPr>
-        <w:t xml:space="preserve"> </w:t>
-      </w:r>
-      <w:r>
-        <w:rPr>
-          <w:rFonts w:ascii="Times New Roman" w:hAnsi="Times New Roman" w:cs="Times New Roman"/>
-          <w:color w:val="FF0000"/>
-        </w:rPr>
-        <w:t>– šeit un turpmāk tā vietā jāraksta savas programmas nosaukums</w:t>
-      </w:r>
-      <w:r>
-        <w:rPr>
-          <w:rFonts w:ascii="Times New Roman" w:hAnsi="Times New Roman" w:cs="Times New Roman"/>
-        </w:rPr>
-        <w:t>)</w:t>
-      </w:r>
-      <w:r>
-        <w:rPr>
-          <w:rFonts w:ascii="Times New Roman" w:hAnsi="Times New Roman" w:cs="Times New Roman"/>
-        </w:rPr>
-        <w:t>.</w:t>
-      </w:r>
-    </w:p>
-    <w:p>
-      <w:pPr>
-        <w:pStyle w:val="Struktur2level"/>
-        <w:tabs>
-          <w:tab w:val="clear" w:pos="1520"/>
-          <w:tab w:val="left" w:pos="357"/>
-        </w:tabs>
-        <w:rPr>
-          <w:rFonts w:ascii="Times New Roman" w:hAnsi="Times New Roman" w:cs="Times New Roman"/>
-        </w:rPr>
-      </w:pPr>
-      <w:r>
-        <w:rPr>
-          <w:rFonts w:ascii="Times New Roman" w:hAnsi="Times New Roman" w:cs="Times New Roman"/>
-        </w:rPr>
-        <w:t>Paskaidro</w:t>
-      </w:r>
-      <w:r>
-        <w:rPr>
-          <w:rFonts w:ascii="Times New Roman" w:hAnsi="Times New Roman" w:cs="Times New Roman"/>
-        </w:rPr>
-        <w:t xml:space="preserve"> izstrādājamā</w:t>
-      </w:r>
-      <w:r>
-        <w:rPr>
-          <w:rFonts w:ascii="Times New Roman" w:hAnsi="Times New Roman" w:cs="Times New Roman"/>
-        </w:rPr>
-        <w:t xml:space="preserve"> programmatūras produkta</w:t>
-      </w:r>
-      <w:r>
-        <w:rPr>
-          <w:rFonts w:ascii="Times New Roman" w:hAnsi="Times New Roman" w:cs="Times New Roman"/>
-        </w:rPr>
-        <w:t xml:space="preserve"> nolūku un kopējo funkcionalitāti</w:t>
-      </w:r>
-      <w:r>
-        <w:rPr>
-          <w:rFonts w:ascii="Times New Roman" w:hAnsi="Times New Roman" w:cs="Times New Roman"/>
-        </w:rPr>
-        <w:t>.</w:t>
-      </w:r>
-    </w:p>
-    <w:p>
-      <w:pPr>
-        <w:pStyle w:val="Struktur2level"/>
-        <w:tabs>
-          <w:tab w:val="clear" w:pos="1520"/>
-          <w:tab w:val="left" w:pos="357"/>
-        </w:tabs>
-        <w:rPr>
-          <w:rFonts w:ascii="Times New Roman" w:hAnsi="Times New Roman" w:cs="Times New Roman"/>
-        </w:rPr>
-      </w:pPr>
-      <w:r>
-        <w:rPr>
-          <w:rFonts w:ascii="Times New Roman" w:hAnsi="Times New Roman" w:cs="Times New Roman"/>
-        </w:rPr>
-        <w:t>Apraksta</w:t>
-      </w:r>
-      <w:r>
-        <w:rPr>
-          <w:rFonts w:ascii="Times New Roman" w:hAnsi="Times New Roman" w:cs="Times New Roman"/>
-        </w:rPr>
-        <w:t>, kur paredzēta</w:t>
-      </w:r>
-      <w:r>
-        <w:rPr>
-          <w:rFonts w:ascii="Times New Roman" w:hAnsi="Times New Roman" w:cs="Times New Roman"/>
-        </w:rPr>
-        <w:t xml:space="preserve"> specificējamās pr</w:t>
-      </w:r>
-      <w:r>
-        <w:rPr>
-          <w:rFonts w:ascii="Times New Roman" w:hAnsi="Times New Roman" w:cs="Times New Roman"/>
-        </w:rPr>
-        <w:t>ogrammatūras produkta lietošana</w:t>
-      </w:r>
-      <w:r>
-        <w:rPr>
-          <w:rFonts w:ascii="Times New Roman" w:hAnsi="Times New Roman" w:cs="Times New Roman"/>
-        </w:rPr>
-        <w:t>.</w:t>
-      </w:r>
-    </w:p>
-    <w:p>
-      <w:pPr>
-        <w:pStyle w:val="Struktur2level"/>
-        <w:tabs>
-          <w:tab w:val="clear" w:pos="1520"/>
-          <w:tab w:val="left" w:pos="357"/>
-        </w:tabs>
-        <w:rPr>
-          <w:rFonts w:ascii="Times New Roman" w:hAnsi="Times New Roman" w:cs="Times New Roman"/>
-        </w:rPr>
-      </w:pPr>
     </w:p>
     <w:p>
       <w:pPr>
@@ -5036,23 +5416,7 @@
           <w:rFonts w:ascii="Times New Roman" w:hAnsi="Times New Roman" w:cs="Times New Roman"/>
           <w:i w:val="0"/>
         </w:rPr>
-        <w:t>, jeb “</w:t>
-      </w:r>
-      <w:proofErr w:type="spellStart"/>
-      <w:r>
-        <w:rPr>
-          <w:rFonts w:ascii="Times New Roman" w:hAnsi="Times New Roman" w:cs="Times New Roman"/>
-          <w:i w:val="0"/>
-        </w:rPr>
-        <w:t>TimeStation</w:t>
-      </w:r>
-      <w:proofErr w:type="spellEnd"/>
-      <w:r>
-        <w:rPr>
-          <w:rFonts w:ascii="Times New Roman" w:hAnsi="Times New Roman" w:cs="Times New Roman"/>
-          <w:i w:val="0"/>
-        </w:rPr>
-        <w:t>”,</w:t>
+        <w:t>, jeb “TimeStation”,</w:t>
       </w:r>
       <w:r>
         <w:rPr>
@@ -5191,7 +5555,7 @@
       <w:pPr>
         <w:pStyle w:val="Heading2"/>
       </w:pPr>
-      <w:bookmarkStart w:id="5" w:name="_Toc148891676"/>
+      <w:bookmarkStart w:id="5" w:name="_Toc180579397"/>
       <w:r>
         <w:t>Biznesa procesu raksturojums</w:t>
       </w:r>
@@ -5199,32 +5563,54 @@
     </w:p>
     <w:p>
       <w:pPr>
+        <w:rPr>
+          <w:iCs/>
+        </w:rPr>
+      </w:pPr>
+      <w:r>
+        <w:rPr>
+          <w:iCs/>
+        </w:rPr>
+        <w:t xml:space="preserve">Programmatūru var izmantot ar biznesa nolūku pielietojot noteiktus ierobežojumus laika pieslēgšanai, taču pati programma neiekļauj nekādus </w:t>
+      </w:r>
+      <w:r>
         <w:rPr>
           <w:i/>
           <w:iCs/>
         </w:rPr>
-      </w:pPr>
-    </w:p>
-    <w:p>
-      <w:pPr>
+        <w:t>monetizācijas</w:t>
+      </w:r>
+      <w:r>
         <w:rPr>
           <w:i/>
           <w:iCs/>
         </w:rPr>
-      </w:pPr>
+        <w:t>(angl. monetaization)</w:t>
+      </w:r>
       <w:r>
         <w:rPr>
           <w:i/>
           <w:iCs/>
         </w:rPr>
-        <w:t>Dod īsu klienta biznesa procesu raksturojumu, kuros izstrādājamais programmatūras produkts tiks pielietots</w:t>
-      </w:r>
-      <w:r>
-        <w:rPr>
-          <w:i/>
+        <w:t xml:space="preserve"> </w:t>
+      </w:r>
+      <w:r>
+        <w:rPr>
           <w:iCs/>
         </w:rPr>
-        <w:t>.</w:t>
+        <w:t>principus, tos nosaka individuālās izmantošanas gadījumos</w:t>
+      </w:r>
+      <w:r>
+        <w:rPr>
+          <w:iCs/>
+        </w:rPr>
+        <w:t xml:space="preserve"> sistēmas administrators</w:t>
+      </w:r>
+      <w:r>
+        <w:rPr>
+          <w:iCs/>
+        </w:rPr>
+        <w:t xml:space="preserve">. </w:t>
       </w:r>
     </w:p>
     <w:p>
@@ -5232,7 +5618,7 @@
         <w:pStyle w:val="Heading2"/>
       </w:pPr>
       <w:bookmarkStart w:id="6" w:name="_Toc363403517"/>
-      <w:bookmarkStart w:id="7" w:name="_Toc148891677"/>
+      <w:bookmarkStart w:id="7" w:name="_Toc180579398"/>
       <w:r>
         <w:t xml:space="preserve">Definīcijas, akronīmi un </w:t>
       </w:r>
@@ -5732,6 +6118,66 @@
           </w:p>
         </w:tc>
       </w:tr>
+      <w:tr>
+        <w:tc>
+          <w:tcPr>
+            <w:cnfStyle w:val="001000000000" w:firstRow="0" w:lastRow="0" w:firstColumn="1" w:lastColumn="0" w:oddVBand="0" w:evenVBand="0" w:oddHBand="0" w:evenHBand="0" w:firstRowFirstColumn="0" w:firstRowLastColumn="0" w:lastRowFirstColumn="0" w:lastRowLastColumn="0"/>
+            <w:tcW w:w="4531" w:type="dxa"/>
+            <w:tcBorders>
+              <w:right w:val="single" w:sz="4" w:space="0" w:color="auto"/>
+            </w:tcBorders>
+          </w:tcPr>
+          <w:p>
+            <w:pPr>
+              <w:pStyle w:val="Normalsmall"/>
+              <w:rPr>
+                <w:rFonts w:ascii="Times New Roman" w:hAnsi="Times New Roman" w:cs="Times New Roman"/>
+                <w:i w:val="0"/>
+              </w:rPr>
+            </w:pPr>
+            <w:r>
+              <w:rPr>
+                <w:rFonts w:ascii="Times New Roman" w:hAnsi="Times New Roman" w:cs="Times New Roman"/>
+                <w:i w:val="0"/>
+              </w:rPr>
+              <w:t>M</w:t>
+            </w:r>
+            <w:r>
+              <w:rPr>
+                <w:rFonts w:ascii="Times New Roman" w:hAnsi="Times New Roman" w:cs="Times New Roman"/>
+                <w:i w:val="0"/>
+              </w:rPr>
+              <w:t>onetizācija</w:t>
+            </w:r>
+          </w:p>
+        </w:tc>
+        <w:tc>
+          <w:tcPr>
+            <w:tcW w:w="4531" w:type="dxa"/>
+            <w:tcBorders>
+              <w:left w:val="single" w:sz="4" w:space="0" w:color="auto"/>
+            </w:tcBorders>
+          </w:tcPr>
+          <w:p>
+            <w:pPr>
+              <w:pStyle w:val="Normalsmall"/>
+              <w:spacing w:before="60" w:after="60"/>
+              <w:cnfStyle w:val="000000000000" w:firstRow="0" w:lastRow="0" w:firstColumn="0" w:lastColumn="0" w:oddVBand="0" w:evenVBand="0" w:oddHBand="0" w:evenHBand="0" w:firstRowFirstColumn="0" w:firstRowLastColumn="0" w:lastRowFirstColumn="0" w:lastRowLastColumn="0"/>
+              <w:rPr>
+                <w:rFonts w:ascii="Times New Roman" w:hAnsi="Times New Roman" w:cs="Times New Roman"/>
+                <w:i w:val="0"/>
+              </w:rPr>
+            </w:pPr>
+            <w:r>
+              <w:rPr>
+                <w:rFonts w:ascii="Times New Roman" w:hAnsi="Times New Roman" w:cs="Times New Roman"/>
+                <w:i w:val="0"/>
+              </w:rPr>
+              <w:t>Veids kā iekļaut maksas pakalpojumus programmas izmantošanā.</w:t>
+            </w:r>
+          </w:p>
+        </w:tc>
+      </w:tr>
     </w:tbl>
     <w:p>
       <w:pPr>
@@ -5746,7 +6192,7 @@
       <w:pPr>
         <w:pStyle w:val="Heading2"/>
       </w:pPr>
-      <w:bookmarkStart w:id="8" w:name="_Toc148891678"/>
+      <w:bookmarkStart w:id="8" w:name="_Toc180579399"/>
       <w:r>
         <w:t>Saistītie dokumenti</w:t>
       </w:r>
@@ -5786,16 +6232,16 @@
         <w:rPr>
           <w:rFonts w:ascii="Times New Roman" w:hAnsi="Times New Roman" w:cs="Times New Roman"/>
         </w:rPr>
+        <w:t>Pilnu to dokumentu sarakstu, uz kuriem ir dotas atsauces jebkurā PPS vietā, dod dokumenta pēdējā sadaļā “Atsauces”.</w:t>
+      </w:r>
+    </w:p>
+    <w:p>
+      <w:pPr>
+        <w:pStyle w:val="Heading2"/>
+      </w:pPr>
+      <w:bookmarkStart w:id="9" w:name="_Toc180579400"/>
+      <w:r>
         <w:lastRenderedPageBreak/>
-        <w:t>Pilnu to dokumentu sarakstu, uz kuriem ir dotas atsauces jebkurā PPS vietā, dod dokumenta pēdējā sadaļā “Atsauces”.</w:t>
-      </w:r>
-    </w:p>
-    <w:p>
-      <w:pPr>
-        <w:pStyle w:val="Heading2"/>
-      </w:pPr>
-      <w:bookmarkStart w:id="9" w:name="_Toc148891679"/>
-      <w:r>
         <w:t>Dokumenta raksturojums</w:t>
       </w:r>
       <w:bookmarkEnd w:id="9"/>
@@ -5805,19 +6251,15 @@
         <w:pStyle w:val="Normalsmall"/>
         <w:rPr>
           <w:rFonts w:ascii="Times New Roman" w:hAnsi="Times New Roman" w:cs="Times New Roman"/>
-        </w:rPr>
-      </w:pPr>
-      <w:r>
-        <w:rPr>
-          <w:rFonts w:ascii="Times New Roman" w:hAnsi="Times New Roman" w:cs="Times New Roman"/>
-        </w:rPr>
-        <w:t>D</w:t>
-      </w:r>
-      <w:r>
-        <w:rPr>
-          <w:rFonts w:ascii="Times New Roman" w:hAnsi="Times New Roman" w:cs="Times New Roman"/>
-        </w:rPr>
-        <w:t>od īsu PPS satura raksturojumu un apraksta dokumenta struktūru (UZMANĪBU!!! Nedublēt satura rādītāju)</w:t>
+          <w:i w:val="0"/>
+        </w:rPr>
+      </w:pPr>
+      <w:r>
+        <w:rPr>
+          <w:rFonts w:ascii="Times New Roman" w:hAnsi="Times New Roman" w:cs="Times New Roman"/>
+          <w:i w:val="0"/>
+        </w:rPr>
+        <w:t>Tālākās nodaļas dod ieskatu programmas un tās funkcijas dziļākam aprakstam. Tiks aprakstīts viss kas ir jāzina par programmatūras ierobežojumiem un izmantošanu noteiktajā vidē, kā arī visas funkcionālās/nefunkcionālās prasības tiks uzskaitītas un aprakstītas.</w:t>
       </w:r>
     </w:p>
     <w:p>
@@ -5833,23 +6275,14 @@
           <w:rFonts w:ascii="Times New Roman" w:hAnsi="Times New Roman" w:cs="Times New Roman"/>
           <w:i w:val="0"/>
         </w:rPr>
-        <w:t>Tālākās nodaļas dod ieskatu programmas un tās funkcijas dziļākam aprakstam. Tiks aprakstīts viss kas ir jāzina par programmatūras ierobežojumiem un izmantošanu noteiktajā vidē, kā arī visas funkcionālās/nefunkcionālās prasības tiks uzskaitītas un aprakstītas.</w:t>
-      </w:r>
-    </w:p>
-    <w:p>
-      <w:pPr>
-        <w:pStyle w:val="Normalsmall"/>
+        <w:t>Tālāk tiks veikta uzskaite par tehniskajām iezīmēm, kas pārsvarā ir domātas izstrādātājiem, lai izprastu programmas darbību.</w:t>
+      </w:r>
+      <w:r>
         <w:rPr>
           <w:rFonts w:ascii="Times New Roman" w:hAnsi="Times New Roman" w:cs="Times New Roman"/>
           <w:i w:val="0"/>
         </w:rPr>
-      </w:pPr>
-      <w:r>
-        <w:rPr>
-          <w:rFonts w:ascii="Times New Roman" w:hAnsi="Times New Roman" w:cs="Times New Roman"/>
-          <w:i w:val="0"/>
-        </w:rPr>
-        <w:t>Tālāk tiks veikta uzskaite par tehniskajām iezīmēm, kas pārsvarā ir domātas izstrādātājiem, lai izprastu programmas darbību.</w:t>
+        <w:t xml:space="preserve"> Ir arī funkciju uzskaite un skaidrojumi to vajadzībai, kas ir veidota lai jebkurš lasītājs varētu saprast individuālās funkcijas domu un nepieciešamību.</w:t>
       </w:r>
     </w:p>
     <w:p>
@@ -5860,30 +6293,14 @@
           <w:rFonts w:ascii="Times New Roman" w:hAnsi="Times New Roman"/>
         </w:rPr>
       </w:pPr>
-      <w:bookmarkStart w:id="10" w:name="_Toc148891680"/>
+      <w:bookmarkStart w:id="10" w:name="_Toc180579401"/>
       <w:r>
         <w:rPr>
           <w:rFonts w:ascii="Times New Roman" w:hAnsi="Times New Roman"/>
           <w:kern w:val="0"/>
         </w:rPr>
         <w:lastRenderedPageBreak/>
-        <w:t>“</w:t>
-      </w:r>
-      <w:proofErr w:type="spellStart"/>
-      <w:r>
-        <w:rPr>
-          <w:rFonts w:ascii="Times New Roman" w:hAnsi="Times New Roman"/>
-          <w:kern w:val="0"/>
-        </w:rPr>
-        <w:t>TimeStation</w:t>
-      </w:r>
-      <w:proofErr w:type="spellEnd"/>
-      <w:r>
-        <w:rPr>
-          <w:rFonts w:ascii="Times New Roman" w:hAnsi="Times New Roman"/>
-          <w:kern w:val="0"/>
-        </w:rPr>
-        <w:t>”</w:t>
+        <w:t>“TimeStation”</w:t>
       </w:r>
       <w:r>
         <w:rPr>
@@ -5967,15 +6384,7 @@
         <w:t xml:space="preserve">Kā jau tika minēts, </w:t>
       </w:r>
       <w:r>
-        <w:t>“</w:t>
-      </w:r>
-      <w:proofErr w:type="spellStart"/>
-      <w:r>
-        <w:t>TimeStation</w:t>
-      </w:r>
-      <w:proofErr w:type="spellEnd"/>
-      <w:r>
-        <w:t>”</w:t>
+        <w:t>“TimeStation”</w:t>
       </w:r>
       <w:r>
         <w:rPr>
@@ -6167,17 +6576,9 @@
       <w:pPr>
         <w:pStyle w:val="Heading2"/>
       </w:pPr>
-      <w:bookmarkStart w:id="11" w:name="_Toc148891681"/>
-      <w:r>
-        <w:t>“</w:t>
-      </w:r>
-      <w:proofErr w:type="spellStart"/>
-      <w:r>
-        <w:t>TimeStation</w:t>
-      </w:r>
-      <w:proofErr w:type="spellEnd"/>
-      <w:r>
-        <w:t>”</w:t>
+      <w:bookmarkStart w:id="11" w:name="_Toc180579402"/>
+      <w:r>
+        <w:t>“TimeStation”</w:t>
       </w:r>
       <w:r>
         <w:t xml:space="preserve"> funkcijas</w:t>
@@ -6241,18 +6642,10 @@
       </w:pPr>
       <w:bookmarkStart w:id="12" w:name="_Toc363403521"/>
       <w:bookmarkStart w:id="13" w:name="_Ref92611190"/>
-      <w:bookmarkStart w:id="14" w:name="_Toc148891682"/>
+      <w:bookmarkStart w:id="14" w:name="_Toc180579403"/>
       <w:r>
         <w:lastRenderedPageBreak/>
-        <w:t>“</w:t>
-      </w:r>
-      <w:proofErr w:type="spellStart"/>
-      <w:r>
-        <w:t>TimeStation</w:t>
-      </w:r>
-      <w:proofErr w:type="spellEnd"/>
-      <w:r>
-        <w:t>”</w:t>
+        <w:t>“TimeStation”</w:t>
       </w:r>
       <w:r>
         <w:t xml:space="preserve"> </w:t>
@@ -6353,7 +6746,21 @@
         <w:rPr>
           <w:rFonts w:ascii="Times New Roman" w:hAnsi="Times New Roman" w:cs="Times New Roman"/>
         </w:rPr>
-        <w:t>(piemēram, datu pārvaldības sistēmas, operētājsistēmas, matemātisko lietojumprogrammu pakotnes)</w:t>
+        <w:t xml:space="preserve">(piemēram, datu pārvaldības sistēmas, operētājsistēmas, matemātisko lietojumprogrammu </w:t>
+      </w:r>
+      <w:proofErr w:type="spellStart"/>
+      <w:r>
+        <w:rPr>
+          <w:rFonts w:ascii="Times New Roman" w:hAnsi="Times New Roman" w:cs="Times New Roman"/>
+        </w:rPr>
+        <w:t>pakotnes</w:t>
+      </w:r>
+      <w:proofErr w:type="spellEnd"/>
+      <w:r>
+        <w:rPr>
+          <w:rFonts w:ascii="Times New Roman" w:hAnsi="Times New Roman" w:cs="Times New Roman"/>
+        </w:rPr>
+        <w:t>)</w:t>
       </w:r>
       <w:r>
         <w:rPr>
@@ -6459,7 +6866,7 @@
       <w:pPr>
         <w:pStyle w:val="Heading2"/>
       </w:pPr>
-      <w:bookmarkStart w:id="15" w:name="_Toc148891683"/>
+      <w:bookmarkStart w:id="15" w:name="_Toc180579404"/>
       <w:r>
         <w:t>Aparatūras</w:t>
       </w:r>
@@ -6520,7 +6927,7 @@
       <w:pPr>
         <w:pStyle w:val="Heading2"/>
       </w:pPr>
-      <w:bookmarkStart w:id="16" w:name="_Toc148891684"/>
+      <w:bookmarkStart w:id="16" w:name="_Toc180579405"/>
       <w:r>
         <w:t>Lietotāja raksturiezīmes</w:t>
       </w:r>
@@ -6716,18 +7123,10 @@
       </w:pPr>
       <w:bookmarkStart w:id="17" w:name="_Ref92800426"/>
       <w:bookmarkStart w:id="18" w:name="_Ref92800549"/>
-      <w:bookmarkStart w:id="19" w:name="_Toc148891685"/>
+      <w:bookmarkStart w:id="19" w:name="_Toc180579406"/>
       <w:r>
         <w:lastRenderedPageBreak/>
-        <w:t>“</w:t>
-      </w:r>
-      <w:proofErr w:type="spellStart"/>
-      <w:r>
-        <w:t>TimeStation</w:t>
-      </w:r>
-      <w:proofErr w:type="spellEnd"/>
-      <w:r>
-        <w:t>”</w:t>
+        <w:t>“TimeStation”</w:t>
       </w:r>
       <w:r>
         <w:t xml:space="preserve"> </w:t>
@@ -7065,14 +7464,16 @@
       <w:pPr>
         <w:pStyle w:val="Heading2"/>
       </w:pPr>
+      <w:bookmarkStart w:id="20" w:name="_Toc180579407"/>
       <w:r>
         <w:t>Klienta datoru savienošana tīklā</w:t>
       </w:r>
+      <w:bookmarkEnd w:id="20"/>
     </w:p>
     <w:p>
       <w:pPr>
         <w:spacing w:after="120"/>
-        <w:ind w:left="1077"/>
+        <w:ind w:left="720"/>
       </w:pPr>
       <w:r>
         <w:t>Datoram ar klienta programmu jāspēj automātiski un ātri savienoties ar administratīvo programmu.</w:t>
@@ -7081,7 +7482,7 @@
     <w:p>
       <w:pPr>
         <w:spacing w:after="120"/>
-        <w:ind w:left="1077"/>
+        <w:ind w:left="720"/>
       </w:pPr>
       <w:r>
         <w:t>Administratīvā programma klausās pēc klienta programmām. Klienta programmas ir atbildīgas par savienojuma uzturēšanu</w:t>
@@ -7165,20 +7566,66 @@
     </w:p>
     <w:p>
       <w:pPr>
-        <w:ind w:left="1080"/>
+        <w:pStyle w:val="Heading3"/>
+        <w:tabs>
+          <w:tab w:val="clear" w:pos="720"/>
+          <w:tab w:val="num" w:pos="1440"/>
+        </w:tabs>
+        <w:ind w:left="1440"/>
+      </w:pPr>
+      <w:r>
+        <w:t>Automātiska savienošanās visos gadījumos</w:t>
+      </w:r>
+    </w:p>
+    <w:p>
+      <w:pPr>
+        <w:ind w:left="1440"/>
+      </w:pPr>
+      <w:r>
+        <w:t>Programmu lietotājiem nevajadzētu pašiem neko darīt lai programmas savienotos, tam ir jābūt automātiskam procesam un pašam jāatbild par sevi. Ir ieteicams veidot gadījumu soļus kad savienojums pārtrūkst.</w:t>
+      </w:r>
+    </w:p>
+    <w:p>
+      <w:pPr>
+        <w:pStyle w:val="Heading3"/>
+        <w:tabs>
+          <w:tab w:val="clear" w:pos="720"/>
+          <w:tab w:val="num" w:pos="1440"/>
+        </w:tabs>
+        <w:ind w:left="1440"/>
+      </w:pPr>
+      <w:r>
+        <w:t>Neizveidota savienojuma gadījums</w:t>
+      </w:r>
+    </w:p>
+    <w:p>
+      <w:pPr>
+        <w:ind w:left="1440"/>
+      </w:pPr>
+      <w:r>
+        <w:t xml:space="preserve">Ir svarīgi ka klientu datori paliek izmantojami, pat ja nav veikts pirmatnējais savienojums ar administratīvo programmu. Šādā gadījumā no programmas puses ir jābūt gaidījuma režīmam, kur klients nav īsti aktīvs, bet ja tiek palaista administratīvā programma, tad klients atsāk darbu un nobloķējas ja ir veiksmīgs savienojums. </w:t>
+      </w:r>
+    </w:p>
+    <w:p>
+      <w:pPr>
+        <w:ind w:left="1440"/>
       </w:pPr>
     </w:p>
     <w:p>
       <w:pPr>
         <w:pStyle w:val="Heading2"/>
       </w:pPr>
+      <w:bookmarkStart w:id="21" w:name="_Toc180579408"/>
       <w:r>
         <w:t>Laika pieslēgšana klientam</w:t>
       </w:r>
-    </w:p>
-    <w:p>
-      <w:pPr>
-        <w:ind w:left="1080"/>
+      <w:bookmarkStart w:id="22" w:name="_GoBack"/>
+      <w:bookmarkEnd w:id="21"/>
+      <w:bookmarkEnd w:id="22"/>
+    </w:p>
+    <w:p>
+      <w:pPr>
+        <w:ind w:left="720"/>
       </w:pPr>
       <w:r>
         <w:t xml:space="preserve">Administratīvais lietotājs </w:t>
@@ -7204,20 +7651,15 @@
       </w:r>
       <w:proofErr w:type="spellEnd"/>
       <w:r>
+        <w:t xml:space="preserve"> programmā) un nospiež attiecīgo laika pogu(30min, 1st, 2st). Laika pieslēgšanai jābūt attēlotai administratīvajā programmā un atlikušajam laikam vienmēr jābūt redzamam.</w:t>
+      </w:r>
+      <w:r>
         <w:t xml:space="preserve"> </w:t>
       </w:r>
-      <w:bookmarkStart w:id="20" w:name="_GoBack"/>
-      <w:bookmarkEnd w:id="20"/>
-      <w:r>
-        <w:t>programmā) un nospiež attiecīgo laika pogu(30min, 1st, 2st). Laika pieslēgšanai jābūt attēlotai administratīvajā programmā un atlikušajam laikam vienmēr jābūt redzamam.</w:t>
-      </w:r>
-      <w:r>
-        <w:t xml:space="preserve"> </w:t>
-      </w:r>
-    </w:p>
-    <w:p>
-      <w:pPr>
-        <w:ind w:left="1080"/>
+    </w:p>
+    <w:p>
+      <w:pPr>
+        <w:ind w:left="720"/>
       </w:pPr>
       <w:r>
         <w:t>Pieslēgtais laiks arī ir redzams klienta datoros kā neliels pārklājums ekrāna augšējā vidusdaļā, kurā tiek parādīts laiks un tas aktīvi skaita uz leju.</w:t>
@@ -7234,6 +7676,7 @@
           <w:noProof/>
           <w:lang w:val="en-US"/>
         </w:rPr>
+        <w:lastRenderedPageBreak/>
         <w:drawing>
           <wp:inline distT="0" distB="0" distL="0" distR="0" wp14:anchorId="56403F0C" wp14:editId="1EE98597">
             <wp:extent cx="5760720" cy="1108710"/>
@@ -7287,11 +7730,144 @@
     </w:p>
     <w:p>
       <w:pPr>
+        <w:pStyle w:val="Heading3"/>
+        <w:tabs>
+          <w:tab w:val="clear" w:pos="720"/>
+          <w:tab w:val="num" w:pos="1440"/>
+        </w:tabs>
+        <w:ind w:left="1440"/>
+      </w:pPr>
+      <w:bookmarkStart w:id="23" w:name="_Toc180579410"/>
+      <w:r>
+        <w:t>Laika izslēgšana</w:t>
+      </w:r>
+    </w:p>
+    <w:p>
+      <w:pPr>
+        <w:ind w:left="1440"/>
+      </w:pPr>
+      <w:r>
+        <w:t xml:space="preserve">Jāspēj laika pieslēgumu izbeigt pirms tā termiņa beigām. </w:t>
+      </w:r>
+    </w:p>
+    <w:p>
+      <w:pPr>
+        <w:pStyle w:val="Heading3"/>
+        <w:tabs>
+          <w:tab w:val="clear" w:pos="720"/>
+          <w:tab w:val="num" w:pos="1440"/>
+        </w:tabs>
+        <w:ind w:left="1440"/>
+      </w:pPr>
+      <w:r>
+        <w:t xml:space="preserve">Laika </w:t>
+      </w:r>
+      <w:r>
+        <w:t>labošana</w:t>
+      </w:r>
+    </w:p>
+    <w:p>
+      <w:pPr>
+        <w:ind w:left="1440"/>
+      </w:pPr>
+      <w:r>
+        <w:t>Laika pieslēgums nevar bū</w:t>
+      </w:r>
+      <w:r>
+        <w:t>t statisks, vienreizēji pieslēdzams, to vajag varēt labot, mainīt pēc administratora vajadzībām.</w:t>
+      </w:r>
+      <w:r>
+        <w:t xml:space="preserve"> Iespējas iekļauj laika pielikšanu un noņemšanu balstoties uz vēlmi.</w:t>
+      </w:r>
+    </w:p>
+    <w:p>
+      <w:pPr>
         <w:pStyle w:val="Heading2"/>
       </w:pPr>
       <w:r>
-        <w:t>Laika beigšana</w:t>
-      </w:r>
+        <w:t>Datoru izslēgšana</w:t>
+      </w:r>
+      <w:bookmarkEnd w:id="23"/>
+    </w:p>
+    <w:p>
+      <w:pPr>
+        <w:ind w:left="720"/>
+      </w:pPr>
+      <w:r>
+        <w:t xml:space="preserve">Funkcija paredz iespēju attālināti izslēgt savienotos datorus atzīmējot vienu vai vairākus datorus. </w:t>
+      </w:r>
+    </w:p>
+    <w:p>
+      <w:pPr>
+        <w:ind w:left="720"/>
+      </w:pPr>
+      <w:r>
+        <w:t>Funkcija ir paredzēta administratoru kontrolei pār klientu datoriem, gadījumā ja ir nepieciešams ātri izslēgt savienotus datorus. Funkcija arī ir noderīga ja programmu izmanto lai kontrolētu brīvpieejas datorus, kurus ir vajadzīgs izslēgt dienas beigās.</w:t>
+      </w:r>
+    </w:p>
+    <w:p>
+      <w:pPr>
+        <w:pStyle w:val="Heading2"/>
+      </w:pPr>
+      <w:r>
+        <w:t>Lietotāja saskarne</w:t>
+      </w:r>
+    </w:p>
+    <w:p>
+      <w:pPr>
+        <w:ind w:left="720"/>
+      </w:pPr>
+      <w:r>
+        <w:t xml:space="preserve">Kā jau tika minēts pirmajā funkcijā, programmai ir jāsastāv no vismaz 3 laika vienību pogām kuras domātas tiešai lietotāju izmantošanai. Programmai ir jābūt pilnveidotai lietotāja saskarnei caur kuru jebkurš lietotājs spēj orientēties un izprast darbības kārtību. Programmai ir vēlams parādīt visus savienotos datorus vienā vietā(izkārtojums nav svarīgs), caur kuru lietotājs spēj izvēlēties tos vienumus kurus grib. </w:t>
+      </w:r>
+    </w:p>
+    <w:p>
+      <w:pPr>
+        <w:pStyle w:val="Heading2"/>
+      </w:pPr>
+      <w:r>
+        <w:t>Brīdinājuma ziņas nosūtīšana</w:t>
+      </w:r>
+    </w:p>
+    <w:p>
+      <w:pPr>
+        <w:ind w:left="720"/>
+      </w:pPr>
+      <w:r>
+        <w:t>Var rasties gadījumi kad ir nepieciešamība uz klienta datoriem parādīt ziņu, kuras tekstu var izmainīt attiecīgi vajadzībām. Šai ziņai, kas ir ievadīta administratīvajā programmā, tad ir jāparādās atzīmētajo</w:t>
+      </w:r>
+      <w:r>
+        <w:t>s klientu datoros ar iespēju apstiprināt tās izlasīšanu nospiežot pogu vai nospiežot ārpus ziņas loga.</w:t>
+      </w:r>
+    </w:p>
+    <w:p>
+      <w:pPr>
+        <w:pStyle w:val="Heading2"/>
+      </w:pPr>
+      <w:r>
+        <w:t>Savienoto datoru nosaukumu saglabāšana</w:t>
+      </w:r>
+    </w:p>
+    <w:p>
+      <w:pPr>
+        <w:ind w:left="720"/>
+      </w:pPr>
+      <w:r>
+        <w:t>Ir vajadzība spēt nomainīt nosaukumus savienotajām vienībām, lai varētu veikt organizāciju izkārtojuma skatā. Šiem nosaukumiem ir jāatbilst katram savienotajam datoram, pat pēc izslēgšanas un ieslēgšanas, saglabājot tos. Šī funkcija ir svarīga lai lietotāji spētu zināt kurš klienta dators ir izvelētais.</w:t>
+      </w:r>
+    </w:p>
+    <w:p>
+      <w:pPr>
+        <w:pStyle w:val="Heading2"/>
+      </w:pPr>
+      <w:bookmarkStart w:id="24" w:name="_Toc180579415"/>
+      <w:r>
+        <w:rPr>
+          <w:highlight w:val="yellow"/>
+        </w:rPr>
+        <w:t>Funkcijas nosaukums</w:t>
+      </w:r>
+      <w:bookmarkEnd w:id="24"/>
     </w:p>
     <w:p>
       <w:pPr>
@@ -7314,7 +7890,6 @@
         </w:numPr>
       </w:pPr>
       <w:r>
-        <w:lastRenderedPageBreak/>
         <w:t>Ievades datu vienības</w:t>
       </w:r>
     </w:p>
@@ -7346,382 +7921,34 @@
       <w:pPr>
         <w:pStyle w:val="Heading2"/>
       </w:pPr>
-      <w:r>
-        <w:t>Datoru izslēgšana</w:t>
-      </w:r>
-    </w:p>
-    <w:p>
-      <w:pPr>
-        <w:pStyle w:val="ListParagraph"/>
-        <w:numPr>
-          <w:ilvl w:val="0"/>
-          <w:numId w:val="28"/>
-        </w:numPr>
-      </w:pPr>
-      <w:r>
-        <w:t>Funkcijas  nolūks</w:t>
-      </w:r>
-    </w:p>
-    <w:p>
-      <w:pPr>
-        <w:pStyle w:val="ListParagraph"/>
-        <w:numPr>
-          <w:ilvl w:val="0"/>
-          <w:numId w:val="28"/>
-        </w:numPr>
-      </w:pPr>
-      <w:r>
-        <w:t>Ievades datu vienības</w:t>
-      </w:r>
-    </w:p>
-    <w:p>
-      <w:pPr>
-        <w:pStyle w:val="ListParagraph"/>
-        <w:numPr>
-          <w:ilvl w:val="0"/>
-          <w:numId w:val="28"/>
-        </w:numPr>
-      </w:pPr>
-      <w:r>
-        <w:t>Apstrādes algoritms vai formula</w:t>
-      </w:r>
-    </w:p>
-    <w:p>
-      <w:pPr>
-        <w:pStyle w:val="ListParagraph"/>
-        <w:numPr>
-          <w:ilvl w:val="0"/>
-          <w:numId w:val="28"/>
-        </w:numPr>
-      </w:pPr>
-      <w:r>
-        <w:t>Funkcijas rezultāti</w:t>
-      </w:r>
+      <w:bookmarkStart w:id="25" w:name="_Toc180579416"/>
+      <w:r>
+        <w:t>Veiktspējas prasības</w:t>
+      </w:r>
+      <w:bookmarkEnd w:id="25"/>
     </w:p>
     <w:p>
       <w:pPr>
         <w:pStyle w:val="Heading2"/>
       </w:pPr>
-      <w:r>
-        <w:t>Laika izmaiņa</w:t>
-      </w:r>
-    </w:p>
-    <w:p>
-      <w:pPr>
-        <w:pStyle w:val="ListParagraph"/>
-        <w:numPr>
-          <w:ilvl w:val="0"/>
-          <w:numId w:val="28"/>
-        </w:numPr>
-      </w:pPr>
-      <w:r>
-        <w:t>Funkcijas  nolūks</w:t>
-      </w:r>
-    </w:p>
-    <w:p>
-      <w:pPr>
-        <w:pStyle w:val="ListParagraph"/>
-        <w:numPr>
-          <w:ilvl w:val="0"/>
-          <w:numId w:val="28"/>
-        </w:numPr>
-      </w:pPr>
-      <w:r>
-        <w:t>Ievades datu vienības</w:t>
-      </w:r>
-    </w:p>
-    <w:p>
-      <w:pPr>
-        <w:pStyle w:val="ListParagraph"/>
-        <w:numPr>
-          <w:ilvl w:val="0"/>
-          <w:numId w:val="28"/>
-        </w:numPr>
-      </w:pPr>
-      <w:r>
-        <w:t>Apstrādes algoritms vai formula</w:t>
-      </w:r>
-    </w:p>
-    <w:p>
-      <w:pPr>
-        <w:pStyle w:val="ListParagraph"/>
-        <w:numPr>
-          <w:ilvl w:val="0"/>
-          <w:numId w:val="28"/>
-        </w:numPr>
-      </w:pPr>
-      <w:r>
-        <w:t>Funkcijas rezultāti</w:t>
-      </w:r>
+      <w:bookmarkStart w:id="26" w:name="_Toc180579417"/>
+      <w:r>
+        <w:t>Projektēšanas ierobežojumi</w:t>
+      </w:r>
+      <w:bookmarkEnd w:id="26"/>
     </w:p>
     <w:p>
       <w:pPr>
         <w:pStyle w:val="Heading2"/>
       </w:pPr>
-      <w:r>
-        <w:rPr>
-          <w:highlight w:val="yellow"/>
-        </w:rPr>
-        <w:t>Funkcijas nosaukums</w:t>
-      </w:r>
-    </w:p>
-    <w:p>
-      <w:pPr>
-        <w:pStyle w:val="ListParagraph"/>
-        <w:numPr>
-          <w:ilvl w:val="0"/>
-          <w:numId w:val="28"/>
-        </w:numPr>
-      </w:pPr>
-      <w:r>
-        <w:t>Funkcijas  nolūks</w:t>
-      </w:r>
-    </w:p>
-    <w:p>
-      <w:pPr>
-        <w:pStyle w:val="ListParagraph"/>
-        <w:numPr>
-          <w:ilvl w:val="0"/>
-          <w:numId w:val="28"/>
-        </w:numPr>
-      </w:pPr>
-      <w:r>
-        <w:t>Ievades datu vienības</w:t>
-      </w:r>
-    </w:p>
-    <w:p>
-      <w:pPr>
-        <w:pStyle w:val="ListParagraph"/>
-        <w:numPr>
-          <w:ilvl w:val="0"/>
-          <w:numId w:val="28"/>
-        </w:numPr>
-      </w:pPr>
-      <w:r>
-        <w:t>Apstrādes algoritms vai formula</w:t>
-      </w:r>
-    </w:p>
-    <w:p>
-      <w:pPr>
-        <w:pStyle w:val="ListParagraph"/>
-        <w:numPr>
-          <w:ilvl w:val="0"/>
-          <w:numId w:val="28"/>
-        </w:numPr>
-      </w:pPr>
-      <w:r>
-        <w:t>Funkcijas rezultāti</w:t>
-      </w:r>
-    </w:p>
-    <w:p>
-      <w:pPr>
-        <w:pStyle w:val="Heading2"/>
-      </w:pPr>
-      <w:r>
-        <w:rPr>
-          <w:highlight w:val="yellow"/>
-        </w:rPr>
-        <w:t>Funkcijas nosaukums</w:t>
-      </w:r>
-    </w:p>
-    <w:p>
-      <w:pPr>
-        <w:pStyle w:val="ListParagraph"/>
-        <w:numPr>
-          <w:ilvl w:val="0"/>
-          <w:numId w:val="28"/>
-        </w:numPr>
-      </w:pPr>
-      <w:r>
-        <w:t>Funkcijas  nolūks</w:t>
-      </w:r>
-    </w:p>
-    <w:p>
-      <w:pPr>
-        <w:pStyle w:val="ListParagraph"/>
-        <w:numPr>
-          <w:ilvl w:val="0"/>
-          <w:numId w:val="28"/>
-        </w:numPr>
-      </w:pPr>
-      <w:r>
-        <w:t>Ievades datu vienības</w:t>
-      </w:r>
-    </w:p>
-    <w:p>
-      <w:pPr>
-        <w:pStyle w:val="ListParagraph"/>
-        <w:numPr>
-          <w:ilvl w:val="0"/>
-          <w:numId w:val="28"/>
-        </w:numPr>
-      </w:pPr>
-      <w:r>
-        <w:t>Apstrādes algoritms vai formula</w:t>
-      </w:r>
-    </w:p>
-    <w:p>
-      <w:pPr>
-        <w:pStyle w:val="ListParagraph"/>
-        <w:numPr>
-          <w:ilvl w:val="0"/>
-          <w:numId w:val="28"/>
-        </w:numPr>
-      </w:pPr>
-      <w:r>
-        <w:t>Funkcijas rezultāti</w:t>
-      </w:r>
-    </w:p>
-    <w:p>
-      <w:pPr>
-        <w:pStyle w:val="Heading2"/>
-      </w:pPr>
-      <w:r>
-        <w:rPr>
-          <w:highlight w:val="yellow"/>
-        </w:rPr>
-        <w:t>Funkcijas nosaukums</w:t>
-      </w:r>
-    </w:p>
-    <w:p>
-      <w:pPr>
-        <w:pStyle w:val="ListParagraph"/>
-        <w:numPr>
-          <w:ilvl w:val="0"/>
-          <w:numId w:val="28"/>
-        </w:numPr>
-      </w:pPr>
-      <w:r>
-        <w:t>Funkcijas  nolūks</w:t>
-      </w:r>
-    </w:p>
-    <w:p>
-      <w:pPr>
-        <w:pStyle w:val="ListParagraph"/>
-        <w:numPr>
-          <w:ilvl w:val="0"/>
-          <w:numId w:val="28"/>
-        </w:numPr>
-      </w:pPr>
-      <w:r>
-        <w:t>Ievades datu vienības</w:t>
-      </w:r>
-    </w:p>
-    <w:p>
-      <w:pPr>
-        <w:pStyle w:val="ListParagraph"/>
-        <w:numPr>
-          <w:ilvl w:val="0"/>
-          <w:numId w:val="28"/>
-        </w:numPr>
-      </w:pPr>
-      <w:r>
-        <w:t>Apstrādes algoritms vai formula</w:t>
-      </w:r>
-    </w:p>
-    <w:p>
-      <w:pPr>
-        <w:pStyle w:val="ListParagraph"/>
-        <w:numPr>
-          <w:ilvl w:val="0"/>
-          <w:numId w:val="28"/>
-        </w:numPr>
-      </w:pPr>
-      <w:r>
-        <w:t>Funkcijas rezultāti</w:t>
-      </w:r>
-    </w:p>
-    <w:p>
-      <w:pPr>
-        <w:pStyle w:val="Heading2"/>
-      </w:pPr>
-      <w:r>
-        <w:rPr>
-          <w:highlight w:val="yellow"/>
-        </w:rPr>
-        <w:t>Funkcijas nosaukums</w:t>
-      </w:r>
-    </w:p>
-    <w:p>
-      <w:pPr>
-        <w:pStyle w:val="ListParagraph"/>
-        <w:numPr>
-          <w:ilvl w:val="0"/>
-          <w:numId w:val="28"/>
-        </w:numPr>
-      </w:pPr>
-      <w:r>
-        <w:t>Funkcijas  nolūks</w:t>
-      </w:r>
-    </w:p>
-    <w:p>
-      <w:pPr>
-        <w:pStyle w:val="ListParagraph"/>
-        <w:numPr>
-          <w:ilvl w:val="0"/>
-          <w:numId w:val="28"/>
-        </w:numPr>
-      </w:pPr>
-      <w:r>
-        <w:t>Ievades datu vienības</w:t>
-      </w:r>
-    </w:p>
-    <w:p>
-      <w:pPr>
-        <w:pStyle w:val="ListParagraph"/>
-        <w:numPr>
-          <w:ilvl w:val="0"/>
-          <w:numId w:val="28"/>
-        </w:numPr>
-      </w:pPr>
-      <w:r>
-        <w:t>Apstrādes algoritms vai formula</w:t>
-      </w:r>
-    </w:p>
-    <w:p>
-      <w:pPr>
-        <w:pStyle w:val="ListParagraph"/>
-        <w:numPr>
-          <w:ilvl w:val="0"/>
-          <w:numId w:val="28"/>
-        </w:numPr>
-      </w:pPr>
-      <w:r>
-        <w:t>Funkcijas rezultāti</w:t>
-      </w:r>
-    </w:p>
-    <w:p>
-      <w:pPr>
-        <w:pStyle w:val="Heading2"/>
-      </w:pPr>
-      <w:bookmarkStart w:id="21" w:name="_Toc148891688"/>
-      <w:r>
-        <w:t>Veiktspējas prasības</w:t>
-      </w:r>
-      <w:bookmarkEnd w:id="21"/>
-    </w:p>
-    <w:p>
-      <w:pPr>
-        <w:pStyle w:val="Heading2"/>
-      </w:pPr>
-      <w:bookmarkStart w:id="22" w:name="_Toc148891689"/>
-      <w:r>
-        <w:t>Projektēšanas ierobežojumi</w:t>
-      </w:r>
-      <w:bookmarkEnd w:id="22"/>
-    </w:p>
-    <w:p>
-      <w:pPr>
-        <w:pStyle w:val="Heading2"/>
-      </w:pPr>
-      <w:bookmarkStart w:id="23" w:name="_Toc148891690"/>
+      <w:bookmarkStart w:id="27" w:name="_Toc180579418"/>
       <w:r>
         <w:t xml:space="preserve">Programmatūras </w:t>
       </w:r>
       <w:r>
         <w:t>kvalitātes prasības</w:t>
       </w:r>
-      <w:bookmarkEnd w:id="23"/>
+      <w:bookmarkEnd w:id="27"/>
     </w:p>
     <w:p>
       <w:pPr>
@@ -7784,183 +8011,108 @@
     <w:p>
       <w:pPr>
         <w:pStyle w:val="Heading3"/>
-        <w:rPr>
-          <w:rFonts w:ascii="Times New Roman" w:hAnsi="Times New Roman"/>
-        </w:rPr>
-      </w:pPr>
-      <w:bookmarkStart w:id="24" w:name="_Toc148891691"/>
-      <w:r>
-        <w:rPr>
-          <w:rFonts w:ascii="Times New Roman" w:hAnsi="Times New Roman"/>
-        </w:rPr>
+      </w:pPr>
+      <w:bookmarkStart w:id="28" w:name="_Toc180579419"/>
+      <w:r>
         <w:lastRenderedPageBreak/>
         <w:t>Drošums</w:t>
       </w:r>
       <w:r>
-        <w:rPr>
-          <w:rFonts w:ascii="Times New Roman" w:hAnsi="Times New Roman"/>
-        </w:rPr>
         <w:t xml:space="preserve"> (</w:t>
       </w:r>
       <w:proofErr w:type="spellStart"/>
       <w:r>
-        <w:rPr>
-          <w:rFonts w:ascii="Times New Roman" w:hAnsi="Times New Roman"/>
-        </w:rPr>
         <w:t>Reliability</w:t>
       </w:r>
       <w:proofErr w:type="spellEnd"/>
       <w:r>
-        <w:rPr>
-          <w:rFonts w:ascii="Times New Roman" w:hAnsi="Times New Roman"/>
-        </w:rPr>
         <w:t>)</w:t>
       </w:r>
-      <w:bookmarkEnd w:id="24"/>
+      <w:bookmarkEnd w:id="28"/>
     </w:p>
     <w:p>
       <w:pPr>
         <w:pStyle w:val="Heading3"/>
-        <w:rPr>
-          <w:rFonts w:ascii="Times New Roman" w:hAnsi="Times New Roman"/>
-        </w:rPr>
-      </w:pPr>
-      <w:bookmarkStart w:id="25" w:name="_Toc148891692"/>
-      <w:r>
-        <w:rPr>
-          <w:rFonts w:ascii="Times New Roman" w:hAnsi="Times New Roman"/>
-        </w:rPr>
+      </w:pPr>
+      <w:bookmarkStart w:id="29" w:name="_Toc180579420"/>
+      <w:r>
         <w:t>Pieejamība</w:t>
       </w:r>
       <w:r>
-        <w:rPr>
-          <w:rFonts w:ascii="Times New Roman" w:hAnsi="Times New Roman"/>
-        </w:rPr>
         <w:t xml:space="preserve"> (</w:t>
       </w:r>
       <w:proofErr w:type="spellStart"/>
       <w:r>
-        <w:rPr>
-          <w:rFonts w:ascii="Times New Roman" w:hAnsi="Times New Roman"/>
-        </w:rPr>
         <w:t>Availability</w:t>
       </w:r>
       <w:proofErr w:type="spellEnd"/>
       <w:r>
-        <w:rPr>
-          <w:rFonts w:ascii="Times New Roman" w:hAnsi="Times New Roman"/>
-        </w:rPr>
         <w:t>)</w:t>
       </w:r>
-      <w:bookmarkEnd w:id="25"/>
+      <w:bookmarkEnd w:id="29"/>
     </w:p>
     <w:p>
       <w:pPr>
         <w:pStyle w:val="Heading3"/>
-        <w:rPr>
-          <w:rFonts w:ascii="Times New Roman" w:hAnsi="Times New Roman"/>
-        </w:rPr>
-      </w:pPr>
-      <w:bookmarkStart w:id="26" w:name="_Toc148891693"/>
-      <w:r>
-        <w:rPr>
-          <w:rFonts w:ascii="Times New Roman" w:hAnsi="Times New Roman"/>
-        </w:rPr>
+      </w:pPr>
+      <w:bookmarkStart w:id="30" w:name="_Toc180579421"/>
+      <w:r>
         <w:t>Drošība</w:t>
       </w:r>
       <w:r>
-        <w:rPr>
-          <w:rFonts w:ascii="Times New Roman" w:hAnsi="Times New Roman"/>
-        </w:rPr>
         <w:t xml:space="preserve"> (</w:t>
       </w:r>
       <w:proofErr w:type="spellStart"/>
       <w:r>
-        <w:rPr>
-          <w:rFonts w:ascii="Times New Roman" w:hAnsi="Times New Roman"/>
-        </w:rPr>
         <w:t>Security</w:t>
       </w:r>
       <w:proofErr w:type="spellEnd"/>
       <w:r>
-        <w:rPr>
-          <w:rFonts w:ascii="Times New Roman" w:hAnsi="Times New Roman"/>
-        </w:rPr>
         <w:t>)</w:t>
       </w:r>
-      <w:bookmarkEnd w:id="26"/>
+      <w:bookmarkEnd w:id="30"/>
     </w:p>
     <w:p>
       <w:pPr>
         <w:pStyle w:val="Heading3"/>
-        <w:rPr>
-          <w:rFonts w:ascii="Times New Roman" w:hAnsi="Times New Roman"/>
-        </w:rPr>
-      </w:pPr>
-      <w:bookmarkStart w:id="27" w:name="_Toc148891694"/>
-      <w:r>
-        <w:rPr>
-          <w:rFonts w:ascii="Times New Roman" w:hAnsi="Times New Roman"/>
-        </w:rPr>
+      </w:pPr>
+      <w:bookmarkStart w:id="31" w:name="_Toc180579422"/>
+      <w:r>
         <w:t>Uzturamība</w:t>
       </w:r>
       <w:r>
-        <w:rPr>
-          <w:rFonts w:ascii="Times New Roman" w:hAnsi="Times New Roman"/>
-        </w:rPr>
         <w:t xml:space="preserve"> (</w:t>
       </w:r>
       <w:proofErr w:type="spellStart"/>
       <w:r>
-        <w:rPr>
-          <w:rFonts w:ascii="Times New Roman" w:hAnsi="Times New Roman"/>
-        </w:rPr>
         <w:t>Maintainability</w:t>
       </w:r>
       <w:proofErr w:type="spellEnd"/>
       <w:r>
-        <w:rPr>
-          <w:rFonts w:ascii="Times New Roman" w:hAnsi="Times New Roman"/>
-        </w:rPr>
         <w:t>)</w:t>
       </w:r>
-      <w:bookmarkEnd w:id="27"/>
+      <w:bookmarkEnd w:id="31"/>
     </w:p>
     <w:p>
       <w:pPr>
         <w:pStyle w:val="Heading3"/>
-        <w:rPr>
-          <w:rFonts w:ascii="Times New Roman" w:hAnsi="Times New Roman"/>
-        </w:rPr>
-      </w:pPr>
-      <w:bookmarkStart w:id="28" w:name="_Toc148891695"/>
-      <w:r>
-        <w:rPr>
-          <w:rFonts w:ascii="Times New Roman" w:hAnsi="Times New Roman"/>
-        </w:rPr>
+      </w:pPr>
+      <w:bookmarkStart w:id="32" w:name="_Toc180579423"/>
+      <w:r>
         <w:t>Pārnesamība</w:t>
       </w:r>
       <w:r>
-        <w:rPr>
-          <w:rFonts w:ascii="Times New Roman" w:hAnsi="Times New Roman"/>
-        </w:rPr>
         <w:t xml:space="preserve"> (</w:t>
       </w:r>
       <w:proofErr w:type="spellStart"/>
       <w:r>
-        <w:rPr>
-          <w:rFonts w:ascii="Times New Roman" w:hAnsi="Times New Roman"/>
-        </w:rPr>
         <w:t>Portability</w:t>
       </w:r>
       <w:proofErr w:type="spellEnd"/>
       <w:r>
-        <w:rPr>
-          <w:rFonts w:ascii="Times New Roman" w:hAnsi="Times New Roman"/>
-        </w:rPr>
         <w:t>)</w:t>
       </w:r>
-      <w:bookmarkEnd w:id="28"/>
+      <w:bookmarkEnd w:id="32"/>
     </w:p>
     <w:p>
       <w:pPr>
@@ -7977,28 +8129,63 @@
           <w:rFonts w:ascii="Times New Roman" w:hAnsi="Times New Roman"/>
         </w:rPr>
       </w:pPr>
-      <w:bookmarkStart w:id="29" w:name="_Toc148891696"/>
+      <w:bookmarkStart w:id="33" w:name="_Toc180579424"/>
       <w:r>
         <w:rPr>
           <w:rFonts w:ascii="Times New Roman" w:hAnsi="Times New Roman"/>
         </w:rPr>
         <w:t>Nefunkcionālās prasības</w:t>
       </w:r>
+      <w:bookmarkEnd w:id="33"/>
     </w:p>
     <w:p/>
     <w:p>
-      <w:r>
-        <w:t>A</w:t>
+      <w:pPr>
+        <w:pStyle w:val="Heading2"/>
+      </w:pPr>
+      <w:r>
+        <w:t>Ar savienošanu tīklā saistītās prasības</w:t>
       </w:r>
     </w:p>
     <w:p/>
     <w:p>
       <w:pPr>
+        <w:pStyle w:val="Heading2"/>
+      </w:pPr>
+      <w:r>
+        <w:t xml:space="preserve">Ar laika pievienošanu </w:t>
+      </w:r>
+      <w:r>
+        <w:t>saistītās prasības</w:t>
+      </w:r>
+    </w:p>
+    <w:p/>
+    <w:p>
+      <w:pPr>
+        <w:pStyle w:val="Heading2"/>
+      </w:pPr>
+      <w:r>
+        <w:t xml:space="preserve">Ar lietotāja saskarni </w:t>
+      </w:r>
+      <w:r>
+        <w:t>saistītās prasības</w:t>
+      </w:r>
+    </w:p>
+    <w:p/>
+    <w:p>
+      <w:pPr>
+        <w:pStyle w:val="Heading2"/>
+      </w:pPr>
+    </w:p>
+    <w:p/>
+    <w:p>
+      <w:pPr>
         <w:pStyle w:val="Heading1"/>
         <w:rPr>
           <w:rFonts w:ascii="Times New Roman" w:hAnsi="Times New Roman"/>
         </w:rPr>
       </w:pPr>
+      <w:bookmarkStart w:id="34" w:name="_Toc180579425"/>
       <w:proofErr w:type="spellStart"/>
       <w:r>
         <w:rPr>
@@ -8013,7 +8200,7 @@
         </w:rPr>
         <w:t xml:space="preserve"> tabula</w:t>
       </w:r>
-      <w:bookmarkEnd w:id="29"/>
+      <w:bookmarkEnd w:id="34"/>
     </w:p>
     <w:tbl>
       <w:tblPr>
@@ -8199,11 +8386,11 @@
             <w:shd w:val="clear" w:color="auto" w:fill="FFFF00"/>
           </w:tcPr>
           <w:p>
-            <w:bookmarkStart w:id="30" w:name="_Hlt431716734"/>
+            <w:bookmarkStart w:id="35" w:name="_Hlt431716734"/>
             <w:r>
               <w:t>Valsts un pašvaldību vides aizsardzības speciālo budžeta kontu tabula</w:t>
             </w:r>
-            <w:bookmarkEnd w:id="30"/>
+            <w:bookmarkEnd w:id="35"/>
           </w:p>
         </w:tc>
         <w:tc>
@@ -8898,7 +9085,7 @@
         <w:rStyle w:val="PageNumber"/>
         <w:noProof/>
       </w:rPr>
-      <w:t>VI</w:t>
+      <w:t>V</w:t>
     </w:r>
     <w:r>
       <w:rPr>
@@ -8921,43 +9108,7 @@
       <w:rPr>
         <w:rFonts w:ascii="Times New Roman" w:hAnsi="Times New Roman"/>
       </w:rPr>
-      <w:fldChar w:fldCharType="begin"/>
-    </w:r>
-    <w:r>
-      <w:rPr>
-        <w:rFonts w:ascii="Times New Roman" w:hAnsi="Times New Roman"/>
-      </w:rPr>
-      <w:instrText xml:space="preserve"> SUBJECT  \* MERGEFORMAT </w:instrText>
-    </w:r>
-    <w:r>
-      <w:rPr>
-        <w:rFonts w:ascii="Times New Roman" w:hAnsi="Times New Roman"/>
-      </w:rPr>
-      <w:fldChar w:fldCharType="separate"/>
-    </w:r>
-    <w:r>
-      <w:rPr>
-        <w:rFonts w:ascii="Times New Roman" w:hAnsi="Times New Roman"/>
-      </w:rPr>
-      <w:t>proj.PPS.laidiens.202</w:t>
-    </w:r>
-    <w:r>
-      <w:rPr>
-        <w:rFonts w:ascii="Times New Roman" w:hAnsi="Times New Roman"/>
-      </w:rPr>
-      <w:fldChar w:fldCharType="end"/>
-    </w:r>
-    <w:r>
-      <w:rPr>
-        <w:rFonts w:ascii="Times New Roman" w:hAnsi="Times New Roman"/>
-      </w:rPr>
-      <w:t>4</w:t>
-    </w:r>
-    <w:r>
-      <w:rPr>
-        <w:sz w:val="22"/>
-      </w:rPr>
-      <w:tab/>
+      <w:t>DK.PPS.A1.2024</w:t>
     </w:r>
     <w:r>
       <w:rPr>
@@ -9003,7 +9154,7 @@
         <w:rStyle w:val="PageNumber"/>
         <w:noProof/>
       </w:rPr>
-      <w:t>3-6</w:t>
+      <w:t>5-7</w:t>
     </w:r>
     <w:r>
       <w:rPr>
@@ -10257,7 +10408,7 @@
   <w:abstractNum w:abstractNumId="14" w15:restartNumberingAfterBreak="0">
     <w:nsid w:val="625C3DFC"/>
     <w:multiLevelType w:val="multilevel"/>
-    <w:tmpl w:val="FB9AF420"/>
+    <w:tmpl w:val="77324168"/>
     <w:lvl w:ilvl="0">
       <w:start w:val="1"/>
       <w:numFmt w:val="decimal"/>
@@ -10296,6 +10447,10 @@
         </w:tabs>
         <w:ind w:left="0" w:firstLine="0"/>
       </w:pPr>
+      <w:rPr>
+        <w:b/>
+        <w:i w:val="0"/>
+      </w:rPr>
     </w:lvl>
     <w:lvl w:ilvl="3">
       <w:start w:val="1"/>
@@ -11119,7 +11274,9 @@
     <w:name w:val="heading 3"/>
     <w:basedOn w:val="Normal"/>
     <w:next w:val="Normal"/>
+    <w:link w:val="Heading3Char"/>
     <w:qFormat/>
+    <w:rsid w:val="0078319B"/>
     <w:pPr>
       <w:keepNext/>
       <w:numPr>
@@ -11127,12 +11284,11 @@
         <w:numId w:val="1"/>
       </w:numPr>
       <w:spacing w:before="240" w:after="60"/>
+      <w:ind w:left="720"/>
       <w:outlineLvl w:val="2"/>
     </w:pPr>
     <w:rPr>
-      <w:rFonts w:ascii="Arial" w:hAnsi="Arial"/>
       <w:b/>
-      <w:i/>
       <w:sz w:val="24"/>
     </w:rPr>
   </w:style>
@@ -11747,7 +11903,7 @@
     </w:pPr>
     <w:rPr>
       <w:b w:val="0"/>
-      <w:i w:val="0"/>
+      <w:i/>
     </w:rPr>
   </w:style>
   <w:style w:type="paragraph" w:styleId="EndnoteText">
@@ -12137,9 +12293,21 @@
   </w:style>
   <w:style w:type="character" w:customStyle="1" w:styleId="Heading2Char">
     <w:name w:val="Heading 2 Char"/>
+    <w:aliases w:val="H2 Char,Titre 2 tbo Char,Sub-Head1 Char,h2 Char,Heading 2- no# Char,2m Char,PA Major Section Char,Podkapitola1 Char,hlavicka Char"/>
     <w:basedOn w:val="DefaultParagraphFont"/>
     <w:link w:val="Heading2"/>
     <w:rsid w:val="000F4006"/>
+    <w:rPr>
+      <w:b/>
+      <w:sz w:val="24"/>
+      <w:lang w:eastAsia="en-US"/>
+    </w:rPr>
+  </w:style>
+  <w:style w:type="character" w:customStyle="1" w:styleId="Heading3Char">
+    <w:name w:val="Heading 3 Char"/>
+    <w:basedOn w:val="DefaultParagraphFont"/>
+    <w:link w:val="Heading3"/>
+    <w:rsid w:val="00F30628"/>
     <w:rPr>
       <w:b/>
       <w:sz w:val="24"/>
@@ -12415,7 +12583,7 @@
 </file>
 
 <file path=customXml/itemProps1.xml><?xml version="1.0" encoding="utf-8"?>
-<ds:datastoreItem xmlns:ds="http://schemas.openxmlformats.org/officeDocument/2006/customXml" ds:itemID="{84745281-E82C-406A-B97B-28920462CBFF}">
+<ds:datastoreItem xmlns:ds="http://schemas.openxmlformats.org/officeDocument/2006/customXml" ds:itemID="{E4F53B27-B121-49B2-AC6B-28759AF6E61F}">
   <ds:schemaRefs>
     <ds:schemaRef ds:uri="http://schemas.openxmlformats.org/officeDocument/2006/bibliography"/>
   </ds:schemaRefs>

</xml_diff>